<commit_message>
adding activity and sequence image file
</commit_message>
<xml_diff>
--- a/report/Diagram_FMS.docx
+++ b/report/Diagram_FMS.docx
@@ -1,10 +1,9 @@
 
 <file path=word/document.xml><?xml version="1.0" encoding="utf-8"?>
-<w:document xmlns:wpc="http://schemas.microsoft.com/office/word/2010/wordprocessingCanvas" xmlns:mc="http://schemas.openxmlformats.org/markup-compatibility/2006" xmlns:o="urn:schemas-microsoft-com:office:office" xmlns:r="http://schemas.openxmlformats.org/officeDocument/2006/relationships" xmlns:m="http://schemas.openxmlformats.org/officeDocument/2006/math" xmlns:v="urn:schemas-microsoft-com:vml" xmlns:wp14="http://schemas.microsoft.com/office/word/2010/wordprocessingDrawing" xmlns:wp="http://schemas.openxmlformats.org/drawingml/2006/wordprocessingDrawing" xmlns:w10="urn:schemas-microsoft-com:office:word" xmlns:w="http://schemas.openxmlformats.org/wordprocessingml/2006/main" xmlns:w14="http://schemas.microsoft.com/office/word/2010/wordml" xmlns:w15="http://schemas.microsoft.com/office/word/2012/wordml" xmlns:wpg="http://schemas.microsoft.com/office/word/2010/wordprocessingGroup" xmlns:wpi="http://schemas.microsoft.com/office/word/2010/wordprocessingInk" xmlns:wne="http://schemas.microsoft.com/office/word/2006/wordml" xmlns:wps="http://schemas.microsoft.com/office/word/2010/wordprocessingShape" mc:Ignorable="w14 w15 wp14">
+<w:document xmlns:wpc="http://schemas.microsoft.com/office/word/2010/wordprocessingCanvas" xmlns:mc="http://schemas.openxmlformats.org/markup-compatibility/2006" xmlns:o="urn:schemas-microsoft-com:office:office" xmlns:r="http://schemas.openxmlformats.org/officeDocument/2006/relationships" xmlns:m="http://schemas.openxmlformats.org/officeDocument/2006/math" xmlns:v="urn:schemas-microsoft-com:vml" xmlns:wp14="http://schemas.microsoft.com/office/word/2010/wordprocessingDrawing" xmlns:wp="http://schemas.openxmlformats.org/drawingml/2006/wordprocessingDrawing" xmlns:w10="urn:schemas-microsoft-com:office:word" xmlns:w="http://schemas.openxmlformats.org/wordprocessingml/2006/main" xmlns:w14="http://schemas.microsoft.com/office/word/2010/wordml" xmlns:wpg="http://schemas.microsoft.com/office/word/2010/wordprocessingGroup" xmlns:wpi="http://schemas.microsoft.com/office/word/2010/wordprocessingInk" xmlns:wne="http://schemas.microsoft.com/office/word/2006/wordml" xmlns:wps="http://schemas.microsoft.com/office/word/2010/wordprocessingShape" mc:Ignorable="w14 wp14">
   <w:body>
     <w:p/>
     <w:p>
-      <w:bookmarkStart w:id="0" w:name="_GoBack"/>
       <w:r>
         <w:rPr>
           <w:noProof/>
@@ -70,13 +69,7 @@
                                 <w:jc w:val="center"/>
                               </w:pPr>
                               <w:r>
-                                <w:t>Update</w:t>
-                              </w:r>
-                              <w:r>
-                                <w:t xml:space="preserve"> </w:t>
-                              </w:r>
-                              <w:r>
-                                <w:t>Web server</w:t>
+                                <w:t>Update Web server</w:t>
                               </w:r>
                             </w:p>
                           </w:txbxContent>
@@ -181,13 +174,7 @@
                                   <w:jc w:val="center"/>
                                 </w:pPr>
                                 <w:r>
-                                  <w:t>Display</w:t>
-                                </w:r>
-                                <w:r>
-                                  <w:t xml:space="preserve"> Device </w:t>
-                                </w:r>
-                                <w:r>
-                                  <w:t>Content</w:t>
+                                  <w:t>Display Device Content</w:t>
                                 </w:r>
                               </w:p>
                             </w:txbxContent>
@@ -693,10 +680,7 @@
                                     <w:jc w:val="center"/>
                                   </w:pPr>
                                   <w:r>
-                                    <w:t>Register</w:t>
-                                  </w:r>
-                                  <w:r>
-                                    <w:t xml:space="preserve"> Device</w:t>
+                                    <w:t>Register Device</w:t>
                                   </w:r>
                                 </w:p>
                               </w:txbxContent>
@@ -741,10 +725,7 @@
                                     <w:jc w:val="center"/>
                                   </w:pPr>
                                   <w:r>
-                                    <w:t>In Sync</w:t>
-                                  </w:r>
-                                  <w:r>
-                                    <w:t>?</w:t>
+                                    <w:t>In Sync?</w:t>
                                   </w:r>
                                 </w:p>
                               </w:txbxContent>
@@ -789,13 +770,7 @@
                                     <w:jc w:val="center"/>
                                   </w:pPr>
                                   <w:r>
-                                    <w:t>Update</w:t>
-                                  </w:r>
-                                  <w:r>
-                                    <w:t xml:space="preserve"> Device</w:t>
-                                  </w:r>
-                                  <w:r>
-                                    <w:t xml:space="preserve"> Info</w:t>
+                                    <w:t>Update Device Info</w:t>
                                   </w:r>
                                 </w:p>
                               </w:txbxContent>
@@ -1193,7 +1168,7 @@
               </wp:anchor>
             </w:drawing>
           </mc:Choice>
-          <mc:Fallback>
+          <mc:Fallback xmlns:w15="http://schemas.microsoft.com/office/word/2012/wordml">
             <w:pict>
               <v:group id="Group 248" o:spid="_x0000_s1026" style="position:absolute;margin-left:124.5pt;margin-top:22.5pt;width:279pt;height:451.5pt;z-index:251704320" coordsize="35433,57340" o:gfxdata="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">
                 <v:roundrect id="Rounded Rectangle 103" o:spid="_x0000_s1027" style="position:absolute;left:22193;top:36576;width:13240;height:4857;visibility:visible;mso-wrap-style:square;v-text-anchor:middle" arcsize="10923f" o:gfxdata="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" fillcolor="white [3201]" strokecolor="black [3200]" strokeweight="1pt">
@@ -1466,7 +1441,6 @@
           </mc:Fallback>
         </mc:AlternateContent>
       </w:r>
-      <w:bookmarkEnd w:id="0"/>
       <w:r>
         <w:br w:type="page"/>
       </w:r>
@@ -2060,24 +2034,14 @@
                                   <w:szCs w:val="20"/>
                                 </w:rPr>
                               </w:pPr>
-                              <w:proofErr w:type="gramStart"/>
                               <w:r>
                                 <w:rPr>
                                   <w:b/>
                                   <w:sz w:val="20"/>
                                   <w:szCs w:val="20"/>
                                 </w:rPr>
-                                <w:t>r</w:t>
+                                <w:t>Register</w:t>
                               </w:r>
-                              <w:r>
-                                <w:rPr>
-                                  <w:b/>
-                                  <w:sz w:val="20"/>
-                                  <w:szCs w:val="20"/>
-                                </w:rPr>
-                                <w:t>egister</w:t>
-                              </w:r>
-                              <w:proofErr w:type="gramEnd"/>
                             </w:p>
                           </w:txbxContent>
                         </wps:txbx>
@@ -2132,24 +2096,14 @@
                                   <w:szCs w:val="20"/>
                                 </w:rPr>
                               </w:pPr>
-                              <w:proofErr w:type="gramStart"/>
                               <w:r>
                                 <w:rPr>
                                   <w:b/>
                                   <w:sz w:val="20"/>
                                   <w:szCs w:val="20"/>
                                 </w:rPr>
-                                <w:t>r</w:t>
+                                <w:t>Register</w:t>
                               </w:r>
-                              <w:r>
-                                <w:rPr>
-                                  <w:b/>
-                                  <w:sz w:val="20"/>
-                                  <w:szCs w:val="20"/>
-                                </w:rPr>
-                                <w:t>egister</w:t>
-                              </w:r>
-                              <w:proofErr w:type="gramEnd"/>
                             </w:p>
                           </w:txbxContent>
                         </wps:txbx>
@@ -2204,18 +2158,22 @@
                                   <w:szCs w:val="20"/>
                                 </w:rPr>
                               </w:pPr>
-                              <w:proofErr w:type="spellStart"/>
-                              <w:proofErr w:type="gramStart"/>
                               <w:r>
                                 <w:rPr>
                                   <w:b/>
                                   <w:sz w:val="20"/>
                                   <w:szCs w:val="20"/>
                                 </w:rPr>
-                                <w:t>updateDeviceInfo</w:t>
+                                <w:t>U</w:t>
                               </w:r>
-                              <w:proofErr w:type="spellEnd"/>
-                              <w:proofErr w:type="gramEnd"/>
+                              <w:r>
+                                <w:rPr>
+                                  <w:b/>
+                                  <w:sz w:val="20"/>
+                                  <w:szCs w:val="20"/>
+                                </w:rPr>
+                                <w:t>pdateDeviceInfo</w:t>
+                              </w:r>
                             </w:p>
                           </w:txbxContent>
                         </wps:txbx>
@@ -2270,18 +2228,22 @@
                                   <w:szCs w:val="20"/>
                                 </w:rPr>
                               </w:pPr>
-                              <w:proofErr w:type="spellStart"/>
-                              <w:proofErr w:type="gramStart"/>
                               <w:r>
                                 <w:rPr>
                                   <w:b/>
                                   <w:sz w:val="20"/>
                                   <w:szCs w:val="20"/>
                                 </w:rPr>
-                                <w:t>syncNotComplete</w:t>
+                                <w:t>S</w:t>
                               </w:r>
-                              <w:proofErr w:type="spellEnd"/>
-                              <w:proofErr w:type="gramEnd"/>
+                              <w:r>
+                                <w:rPr>
+                                  <w:b/>
+                                  <w:sz w:val="20"/>
+                                  <w:szCs w:val="20"/>
+                                </w:rPr>
+                                <w:t>yncNotComplete</w:t>
+                              </w:r>
                             </w:p>
                           </w:txbxContent>
                         </wps:txbx>
@@ -2336,18 +2298,22 @@
                                   <w:szCs w:val="20"/>
                                 </w:rPr>
                               </w:pPr>
-                              <w:proofErr w:type="spellStart"/>
-                              <w:proofErr w:type="gramStart"/>
                               <w:r>
                                 <w:rPr>
                                   <w:b/>
                                   <w:sz w:val="20"/>
                                   <w:szCs w:val="20"/>
                                 </w:rPr>
-                                <w:t>syncComplete</w:t>
+                                <w:t>S</w:t>
                               </w:r>
-                              <w:proofErr w:type="spellEnd"/>
-                              <w:proofErr w:type="gramEnd"/>
+                              <w:r>
+                                <w:rPr>
+                                  <w:b/>
+                                  <w:sz w:val="20"/>
+                                  <w:szCs w:val="20"/>
+                                </w:rPr>
+                                <w:t>yncComplete</w:t>
+                              </w:r>
                             </w:p>
                           </w:txbxContent>
                         </wps:txbx>
@@ -2402,18 +2368,22 @@
                                   <w:szCs w:val="20"/>
                                 </w:rPr>
                               </w:pPr>
-                              <w:proofErr w:type="spellStart"/>
-                              <w:proofErr w:type="gramStart"/>
                               <w:r>
                                 <w:rPr>
                                   <w:b/>
                                   <w:sz w:val="20"/>
                                   <w:szCs w:val="20"/>
                                 </w:rPr>
-                                <w:t>syncDeviceInfo</w:t>
+                                <w:t>S</w:t>
                               </w:r>
-                              <w:proofErr w:type="spellEnd"/>
-                              <w:proofErr w:type="gramEnd"/>
+                              <w:r>
+                                <w:rPr>
+                                  <w:b/>
+                                  <w:sz w:val="20"/>
+                                  <w:szCs w:val="20"/>
+                                </w:rPr>
+                                <w:t>yncDeviceInfo</w:t>
+                              </w:r>
                             </w:p>
                           </w:txbxContent>
                         </wps:txbx>
@@ -2468,18 +2438,22 @@
                                   <w:szCs w:val="20"/>
                                 </w:rPr>
                               </w:pPr>
-                              <w:proofErr w:type="spellStart"/>
-                              <w:proofErr w:type="gramStart"/>
                               <w:r>
                                 <w:rPr>
                                   <w:b/>
                                   <w:sz w:val="20"/>
                                   <w:szCs w:val="20"/>
                                 </w:rPr>
-                                <w:t>syncDeviceContent</w:t>
+                                <w:t>S</w:t>
                               </w:r>
-                              <w:proofErr w:type="spellEnd"/>
-                              <w:proofErr w:type="gramEnd"/>
+                              <w:r>
+                                <w:rPr>
+                                  <w:b/>
+                                  <w:sz w:val="20"/>
+                                  <w:szCs w:val="20"/>
+                                </w:rPr>
+                                <w:t>yncDeviceContent</w:t>
+                              </w:r>
                             </w:p>
                           </w:txbxContent>
                         </wps:txbx>
@@ -2534,18 +2508,22 @@
                                   <w:szCs w:val="20"/>
                                 </w:rPr>
                               </w:pPr>
-                              <w:proofErr w:type="spellStart"/>
-                              <w:proofErr w:type="gramStart"/>
                               <w:r>
                                 <w:rPr>
                                   <w:b/>
                                   <w:sz w:val="20"/>
                                   <w:szCs w:val="20"/>
                                 </w:rPr>
-                                <w:t>displayDevice</w:t>
+                                <w:t>D</w:t>
                               </w:r>
-                              <w:proofErr w:type="spellEnd"/>
-                              <w:proofErr w:type="gramEnd"/>
+                              <w:r>
+                                <w:rPr>
+                                  <w:b/>
+                                  <w:sz w:val="20"/>
+                                  <w:szCs w:val="20"/>
+                                </w:rPr>
+                                <w:t>isplayDevice</w:t>
+                              </w:r>
                             </w:p>
                             <w:p>
                               <w:pPr>
@@ -2617,18 +2595,22 @@
                                   <w:szCs w:val="20"/>
                                 </w:rPr>
                               </w:pPr>
-                              <w:proofErr w:type="spellStart"/>
-                              <w:proofErr w:type="gramStart"/>
                               <w:r>
                                 <w:rPr>
                                   <w:b/>
                                   <w:sz w:val="20"/>
                                   <w:szCs w:val="20"/>
                                 </w:rPr>
-                                <w:t>syncComplete</w:t>
+                                <w:t>S</w:t>
                               </w:r>
-                              <w:proofErr w:type="spellEnd"/>
-                              <w:proofErr w:type="gramEnd"/>
+                              <w:r>
+                                <w:rPr>
+                                  <w:b/>
+                                  <w:sz w:val="20"/>
+                                  <w:szCs w:val="20"/>
+                                </w:rPr>
+                                <w:t>yncComplete</w:t>
+                              </w:r>
                             </w:p>
                           </w:txbxContent>
                         </wps:txbx>
@@ -3239,7 +3221,7 @@
           </mc:Choice>
           <mc:Fallback>
             <w:pict>
-              <v:group w14:anchorId="5087355A" id="Group 58" o:spid="_x0000_s1059" style="position:absolute;margin-left:0;margin-top:40.45pt;width:426.75pt;height:275pt;z-index:251655168;mso-position-horizontal:center;mso-position-horizontal-relative:margin" coordorigin="1868,3038" coordsize="8535,5500" o:gfxdata="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">
+              <v:group id="Group 58" o:spid="_x0000_s1059" style="position:absolute;margin-left:0;margin-top:40.45pt;width:426.75pt;height:275pt;z-index:251655168;mso-position-horizontal:center;mso-position-horizontal-relative:margin" coordorigin="1868,3038" coordsize="8535,5500" o:gfxdata="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">
                 <v:shapetype id="_x0000_t32" coordsize="21600,21600" o:spt="32" o:oned="t" path="m,l21600,21600e" filled="f">
                   <v:path arrowok="t" fillok="f" o:connecttype="none"/>
                   <o:lock v:ext="edit" shapetype="t"/>
@@ -3279,6 +3261,10 @@
                 <v:shape id="AutoShape 74" o:spid="_x0000_s1074" type="#_x0000_t32" style="position:absolute;left:3055;top:8089;width:1270;height:1;flip:x;visibility:visible;mso-wrap-style:square" o:connectortype="straight" o:gfxdata="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">
                   <v:stroke endarrow="block"/>
                 </v:shape>
+                <v:shapetype id="_x0000_t202" coordsize="21600,21600" o:spt="202" path="m,l,21600r21600,l21600,xe">
+                  <v:stroke joinstyle="miter"/>
+                  <v:path gradientshapeok="t" o:connecttype="rect"/>
+                </v:shapetype>
                 <v:shape id="Text Box 75" o:spid="_x0000_s1075" type="#_x0000_t202" style="position:absolute;left:1868;top:4088;width:1068;height:440;visibility:visible;mso-wrap-style:square;v-text-anchor:top" o:gfxdata="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" filled="f" stroked="f">
                   <v:textbox>
                     <w:txbxContent>
@@ -3290,24 +3276,14 @@
                             <w:szCs w:val="20"/>
                           </w:rPr>
                         </w:pPr>
-                        <w:proofErr w:type="gramStart"/>
                         <w:r>
                           <w:rPr>
                             <w:b/>
                             <w:sz w:val="20"/>
                             <w:szCs w:val="20"/>
                           </w:rPr>
-                          <w:t>r</w:t>
+                          <w:t>Register</w:t>
                         </w:r>
-                        <w:r>
-                          <w:rPr>
-                            <w:b/>
-                            <w:sz w:val="20"/>
-                            <w:szCs w:val="20"/>
-                          </w:rPr>
-                          <w:t>egister</w:t>
-                        </w:r>
-                        <w:proofErr w:type="gramEnd"/>
                       </w:p>
                     </w:txbxContent>
                   </v:textbox>
@@ -3323,24 +3299,14 @@
                             <w:szCs w:val="20"/>
                           </w:rPr>
                         </w:pPr>
-                        <w:proofErr w:type="gramStart"/>
                         <w:r>
                           <w:rPr>
                             <w:b/>
                             <w:sz w:val="20"/>
                             <w:szCs w:val="20"/>
                           </w:rPr>
-                          <w:t>r</w:t>
+                          <w:t>Register</w:t>
                         </w:r>
-                        <w:r>
-                          <w:rPr>
-                            <w:b/>
-                            <w:sz w:val="20"/>
-                            <w:szCs w:val="20"/>
-                          </w:rPr>
-                          <w:t>egister</w:t>
-                        </w:r>
-                        <w:proofErr w:type="gramEnd"/>
                       </w:p>
                     </w:txbxContent>
                   </v:textbox>
@@ -3356,18 +3322,22 @@
                             <w:szCs w:val="20"/>
                           </w:rPr>
                         </w:pPr>
-                        <w:proofErr w:type="spellStart"/>
-                        <w:proofErr w:type="gramStart"/>
                         <w:r>
                           <w:rPr>
                             <w:b/>
                             <w:sz w:val="20"/>
                             <w:szCs w:val="20"/>
                           </w:rPr>
-                          <w:t>updateDeviceInfo</w:t>
+                          <w:t>U</w:t>
                         </w:r>
-                        <w:proofErr w:type="spellEnd"/>
-                        <w:proofErr w:type="gramEnd"/>
+                        <w:r>
+                          <w:rPr>
+                            <w:b/>
+                            <w:sz w:val="20"/>
+                            <w:szCs w:val="20"/>
+                          </w:rPr>
+                          <w:t>pdateDeviceInfo</w:t>
+                        </w:r>
                       </w:p>
                     </w:txbxContent>
                   </v:textbox>
@@ -3383,18 +3353,22 @@
                             <w:szCs w:val="20"/>
                           </w:rPr>
                         </w:pPr>
-                        <w:proofErr w:type="spellStart"/>
-                        <w:proofErr w:type="gramStart"/>
                         <w:r>
                           <w:rPr>
                             <w:b/>
                             <w:sz w:val="20"/>
                             <w:szCs w:val="20"/>
                           </w:rPr>
-                          <w:t>syncNotComplete</w:t>
+                          <w:t>S</w:t>
                         </w:r>
-                        <w:proofErr w:type="spellEnd"/>
-                        <w:proofErr w:type="gramEnd"/>
+                        <w:r>
+                          <w:rPr>
+                            <w:b/>
+                            <w:sz w:val="20"/>
+                            <w:szCs w:val="20"/>
+                          </w:rPr>
+                          <w:t>yncNotComplete</w:t>
+                        </w:r>
                       </w:p>
                     </w:txbxContent>
                   </v:textbox>
@@ -3410,18 +3384,22 @@
                             <w:szCs w:val="20"/>
                           </w:rPr>
                         </w:pPr>
-                        <w:proofErr w:type="spellStart"/>
-                        <w:proofErr w:type="gramStart"/>
                         <w:r>
                           <w:rPr>
                             <w:b/>
                             <w:sz w:val="20"/>
                             <w:szCs w:val="20"/>
                           </w:rPr>
-                          <w:t>syncComplete</w:t>
+                          <w:t>S</w:t>
                         </w:r>
-                        <w:proofErr w:type="spellEnd"/>
-                        <w:proofErr w:type="gramEnd"/>
+                        <w:r>
+                          <w:rPr>
+                            <w:b/>
+                            <w:sz w:val="20"/>
+                            <w:szCs w:val="20"/>
+                          </w:rPr>
+                          <w:t>yncComplete</w:t>
+                        </w:r>
                       </w:p>
                     </w:txbxContent>
                   </v:textbox>
@@ -3437,18 +3415,22 @@
                             <w:szCs w:val="20"/>
                           </w:rPr>
                         </w:pPr>
-                        <w:proofErr w:type="spellStart"/>
-                        <w:proofErr w:type="gramStart"/>
                         <w:r>
                           <w:rPr>
                             <w:b/>
                             <w:sz w:val="20"/>
                             <w:szCs w:val="20"/>
                           </w:rPr>
-                          <w:t>syncDeviceInfo</w:t>
+                          <w:t>S</w:t>
                         </w:r>
-                        <w:proofErr w:type="spellEnd"/>
-                        <w:proofErr w:type="gramEnd"/>
+                        <w:r>
+                          <w:rPr>
+                            <w:b/>
+                            <w:sz w:val="20"/>
+                            <w:szCs w:val="20"/>
+                          </w:rPr>
+                          <w:t>yncDeviceInfo</w:t>
+                        </w:r>
                       </w:p>
                     </w:txbxContent>
                   </v:textbox>
@@ -3464,18 +3446,22 @@
                             <w:szCs w:val="20"/>
                           </w:rPr>
                         </w:pPr>
-                        <w:proofErr w:type="spellStart"/>
-                        <w:proofErr w:type="gramStart"/>
                         <w:r>
                           <w:rPr>
                             <w:b/>
                             <w:sz w:val="20"/>
                             <w:szCs w:val="20"/>
                           </w:rPr>
-                          <w:t>syncDeviceContent</w:t>
+                          <w:t>S</w:t>
                         </w:r>
-                        <w:proofErr w:type="spellEnd"/>
-                        <w:proofErr w:type="gramEnd"/>
+                        <w:r>
+                          <w:rPr>
+                            <w:b/>
+                            <w:sz w:val="20"/>
+                            <w:szCs w:val="20"/>
+                          </w:rPr>
+                          <w:t>yncDeviceContent</w:t>
+                        </w:r>
                       </w:p>
                     </w:txbxContent>
                   </v:textbox>
@@ -3491,18 +3477,22 @@
                             <w:szCs w:val="20"/>
                           </w:rPr>
                         </w:pPr>
-                        <w:proofErr w:type="spellStart"/>
-                        <w:proofErr w:type="gramStart"/>
                         <w:r>
                           <w:rPr>
                             <w:b/>
                             <w:sz w:val="20"/>
                             <w:szCs w:val="20"/>
                           </w:rPr>
-                          <w:t>displayDevice</w:t>
+                          <w:t>D</w:t>
                         </w:r>
-                        <w:proofErr w:type="spellEnd"/>
-                        <w:proofErr w:type="gramEnd"/>
+                        <w:r>
+                          <w:rPr>
+                            <w:b/>
+                            <w:sz w:val="20"/>
+                            <w:szCs w:val="20"/>
+                          </w:rPr>
+                          <w:t>isplayDevice</w:t>
+                        </w:r>
                       </w:p>
                       <w:p>
                         <w:pPr>
@@ -3535,18 +3525,22 @@
                             <w:szCs w:val="20"/>
                           </w:rPr>
                         </w:pPr>
-                        <w:proofErr w:type="spellStart"/>
-                        <w:proofErr w:type="gramStart"/>
                         <w:r>
                           <w:rPr>
                             <w:b/>
                             <w:sz w:val="20"/>
                             <w:szCs w:val="20"/>
                           </w:rPr>
-                          <w:t>syncComplete</w:t>
+                          <w:t>S</w:t>
                         </w:r>
-                        <w:proofErr w:type="spellEnd"/>
-                        <w:proofErr w:type="gramEnd"/>
+                        <w:r>
+                          <w:rPr>
+                            <w:b/>
+                            <w:sz w:val="20"/>
+                            <w:szCs w:val="20"/>
+                          </w:rPr>
+                          <w:t>yncComplete</w:t>
+                        </w:r>
                       </w:p>
                     </w:txbxContent>
                   </v:textbox>
@@ -3891,6 +3885,8 @@
     <w:p/>
     <w:p/>
     <w:p>
+      <w:bookmarkStart w:id="0" w:name="_GoBack"/>
+      <w:bookmarkEnd w:id="0"/>
       <w:r>
         <w:rPr>
           <w:noProof/>
@@ -3901,13 +3897,13 @@
               <wp:anchor distT="0" distB="0" distL="114300" distR="114300" simplePos="0" relativeHeight="251654144" behindDoc="0" locked="0" layoutInCell="1" allowOverlap="1">
                 <wp:simplePos x="0" y="0"/>
                 <wp:positionH relativeFrom="column">
-                  <wp:posOffset>352425</wp:posOffset>
+                  <wp:posOffset>350520</wp:posOffset>
                 </wp:positionH>
                 <wp:positionV relativeFrom="page">
-                  <wp:posOffset>3324225</wp:posOffset>
+                  <wp:posOffset>3322320</wp:posOffset>
                 </wp:positionV>
                 <wp:extent cx="5638165" cy="5153025"/>
-                <wp:effectExtent l="0" t="0" r="19685" b="28575"/>
+                <wp:effectExtent l="0" t="0" r="19685" b="9525"/>
                 <wp:wrapNone/>
                 <wp:docPr id="1" name="Group 1"/>
                 <wp:cNvGraphicFramePr>
@@ -5491,24 +5487,14 @@
                                   <w:szCs w:val="20"/>
                                 </w:rPr>
                               </w:pPr>
-                              <w:proofErr w:type="gramStart"/>
                               <w:r>
                                 <w:rPr>
                                   <w:b/>
                                   <w:sz w:val="20"/>
                                   <w:szCs w:val="20"/>
                                 </w:rPr>
-                                <w:t>r</w:t>
+                                <w:t>Register</w:t>
                               </w:r>
-                              <w:r>
-                                <w:rPr>
-                                  <w:b/>
-                                  <w:sz w:val="20"/>
-                                  <w:szCs w:val="20"/>
-                                </w:rPr>
-                                <w:t>egister</w:t>
-                              </w:r>
-                              <w:proofErr w:type="gramEnd"/>
                             </w:p>
                           </w:txbxContent>
                         </wps:txbx>
@@ -5563,24 +5549,14 @@
                                   <w:szCs w:val="20"/>
                                 </w:rPr>
                               </w:pPr>
-                              <w:proofErr w:type="gramStart"/>
                               <w:r>
                                 <w:rPr>
                                   <w:b/>
                                   <w:sz w:val="20"/>
                                   <w:szCs w:val="20"/>
                                 </w:rPr>
-                                <w:t>r</w:t>
+                                <w:t>Register</w:t>
                               </w:r>
-                              <w:r>
-                                <w:rPr>
-                                  <w:b/>
-                                  <w:sz w:val="20"/>
-                                  <w:szCs w:val="20"/>
-                                </w:rPr>
-                                <w:t>egister</w:t>
-                              </w:r>
-                              <w:proofErr w:type="gramEnd"/>
                             </w:p>
                           </w:txbxContent>
                         </wps:txbx>
@@ -5635,18 +5611,22 @@
                                   <w:szCs w:val="20"/>
                                 </w:rPr>
                               </w:pPr>
-                              <w:proofErr w:type="spellStart"/>
-                              <w:proofErr w:type="gramStart"/>
                               <w:r>
                                 <w:rPr>
                                   <w:b/>
                                   <w:sz w:val="20"/>
                                   <w:szCs w:val="20"/>
                                 </w:rPr>
-                                <w:t>modifyDiviceInfo</w:t>
+                                <w:t>M</w:t>
                               </w:r>
-                              <w:proofErr w:type="spellEnd"/>
-                              <w:proofErr w:type="gramEnd"/>
+                              <w:r>
+                                <w:rPr>
+                                  <w:b/>
+                                  <w:sz w:val="20"/>
+                                  <w:szCs w:val="20"/>
+                                </w:rPr>
+                                <w:t>odifyDiviceInfo</w:t>
+                              </w:r>
                             </w:p>
                           </w:txbxContent>
                         </wps:txbx>
@@ -5701,18 +5681,22 @@
                                   <w:szCs w:val="20"/>
                                 </w:rPr>
                               </w:pPr>
-                              <w:proofErr w:type="spellStart"/>
-                              <w:proofErr w:type="gramStart"/>
                               <w:r>
                                 <w:rPr>
                                   <w:b/>
                                   <w:sz w:val="20"/>
                                   <w:szCs w:val="20"/>
                                 </w:rPr>
-                                <w:t>addDevice</w:t>
+                                <w:t>A</w:t>
                               </w:r>
-                              <w:proofErr w:type="spellEnd"/>
-                              <w:proofErr w:type="gramEnd"/>
+                              <w:r>
+                                <w:rPr>
+                                  <w:b/>
+                                  <w:sz w:val="20"/>
+                                  <w:szCs w:val="20"/>
+                                </w:rPr>
+                                <w:t>ddDevice</w:t>
+                              </w:r>
                             </w:p>
                           </w:txbxContent>
                         </wps:txbx>
@@ -5767,18 +5751,22 @@
                                   <w:szCs w:val="20"/>
                                 </w:rPr>
                               </w:pPr>
-                              <w:proofErr w:type="spellStart"/>
-                              <w:proofErr w:type="gramStart"/>
                               <w:r>
                                 <w:rPr>
                                   <w:b/>
                                   <w:sz w:val="20"/>
                                   <w:szCs w:val="20"/>
                                 </w:rPr>
-                                <w:t>deleteDevice</w:t>
+                                <w:t>D</w:t>
                               </w:r>
-                              <w:proofErr w:type="spellEnd"/>
-                              <w:proofErr w:type="gramEnd"/>
+                              <w:r>
+                                <w:rPr>
+                                  <w:b/>
+                                  <w:sz w:val="20"/>
+                                  <w:szCs w:val="20"/>
+                                </w:rPr>
+                                <w:t>eleteDevice</w:t>
+                              </w:r>
                             </w:p>
                           </w:txbxContent>
                         </wps:txbx>
@@ -5833,18 +5821,22 @@
                                   <w:szCs w:val="20"/>
                                 </w:rPr>
                               </w:pPr>
-                              <w:proofErr w:type="spellStart"/>
-                              <w:proofErr w:type="gramStart"/>
                               <w:r>
                                 <w:rPr>
                                   <w:b/>
                                   <w:sz w:val="20"/>
                                   <w:szCs w:val="20"/>
                                 </w:rPr>
-                                <w:t>showError</w:t>
+                                <w:t>S</w:t>
                               </w:r>
-                              <w:proofErr w:type="spellEnd"/>
-                              <w:proofErr w:type="gramEnd"/>
+                              <w:r>
+                                <w:rPr>
+                                  <w:b/>
+                                  <w:sz w:val="20"/>
+                                  <w:szCs w:val="20"/>
+                                </w:rPr>
+                                <w:t>howError</w:t>
+                              </w:r>
                             </w:p>
                           </w:txbxContent>
                         </wps:txbx>
@@ -5899,18 +5891,14 @@
                                   <w:szCs w:val="20"/>
                                 </w:rPr>
                               </w:pPr>
-                              <w:proofErr w:type="spellStart"/>
-                              <w:proofErr w:type="gramStart"/>
                               <w:r>
                                 <w:rPr>
                                   <w:b/>
                                   <w:sz w:val="20"/>
                                   <w:szCs w:val="20"/>
                                 </w:rPr>
-                                <w:t>showError</w:t>
+                                <w:t>ShowError</w:t>
                               </w:r>
-                              <w:proofErr w:type="spellEnd"/>
-                              <w:proofErr w:type="gramEnd"/>
                             </w:p>
                           </w:txbxContent>
                         </wps:txbx>
@@ -5965,7 +5953,6 @@
                                   <w:szCs w:val="20"/>
                                 </w:rPr>
                               </w:pPr>
-                              <w:proofErr w:type="spellStart"/>
                               <w:r>
                                 <w:rPr>
                                   <w:b/>
@@ -5974,7 +5961,6 @@
                                 </w:rPr>
                                 <w:t>ShowError</w:t>
                               </w:r>
-                              <w:proofErr w:type="spellEnd"/>
                             </w:p>
                           </w:txbxContent>
                         </wps:txbx>
@@ -6029,18 +6015,22 @@
                                   <w:szCs w:val="20"/>
                                 </w:rPr>
                               </w:pPr>
-                              <w:proofErr w:type="spellStart"/>
-                              <w:proofErr w:type="gramStart"/>
                               <w:r>
                                 <w:rPr>
                                   <w:b/>
                                   <w:sz w:val="20"/>
                                   <w:szCs w:val="20"/>
                                 </w:rPr>
-                                <w:t>updateDevice</w:t>
+                                <w:t>U</w:t>
                               </w:r>
-                              <w:proofErr w:type="spellEnd"/>
-                              <w:proofErr w:type="gramEnd"/>
+                              <w:r>
+                                <w:rPr>
+                                  <w:b/>
+                                  <w:sz w:val="20"/>
+                                  <w:szCs w:val="20"/>
+                                </w:rPr>
+                                <w:t>pdateDevice</w:t>
+                              </w:r>
                             </w:p>
                           </w:txbxContent>
                         </wps:txbx>
@@ -6095,18 +6085,22 @@
                                   <w:szCs w:val="20"/>
                                 </w:rPr>
                               </w:pPr>
-                              <w:proofErr w:type="spellStart"/>
-                              <w:proofErr w:type="gramStart"/>
                               <w:r>
                                 <w:rPr>
                                   <w:b/>
                                   <w:sz w:val="20"/>
                                   <w:szCs w:val="20"/>
                                 </w:rPr>
-                                <w:t>updateDeviceInfo</w:t>
+                                <w:t>U</w:t>
                               </w:r>
-                              <w:proofErr w:type="spellEnd"/>
-                              <w:proofErr w:type="gramEnd"/>
+                              <w:r>
+                                <w:rPr>
+                                  <w:b/>
+                                  <w:sz w:val="20"/>
+                                  <w:szCs w:val="20"/>
+                                </w:rPr>
+                                <w:t>pdateDeviceInfo</w:t>
+                              </w:r>
                             </w:p>
                           </w:txbxContent>
                         </wps:txbx>
@@ -6161,18 +6155,22 @@
                                   <w:szCs w:val="20"/>
                                 </w:rPr>
                               </w:pPr>
-                              <w:proofErr w:type="spellStart"/>
-                              <w:proofErr w:type="gramStart"/>
                               <w:r>
                                 <w:rPr>
                                   <w:b/>
                                   <w:sz w:val="20"/>
                                   <w:szCs w:val="20"/>
                                 </w:rPr>
-                                <w:t>updateDeviceInfo</w:t>
+                                <w:t>U</w:t>
                               </w:r>
-                              <w:proofErr w:type="spellEnd"/>
-                              <w:proofErr w:type="gramEnd"/>
+                              <w:r>
+                                <w:rPr>
+                                  <w:b/>
+                                  <w:sz w:val="20"/>
+                                  <w:szCs w:val="20"/>
+                                </w:rPr>
+                                <w:t>pdateDeviceInfo</w:t>
+                              </w:r>
                             </w:p>
                             <w:p>
                               <w:pPr>
@@ -6236,18 +6234,14 @@
                                   <w:szCs w:val="20"/>
                                 </w:rPr>
                               </w:pPr>
-                              <w:proofErr w:type="spellStart"/>
-                              <w:proofErr w:type="gramStart"/>
                               <w:r>
                                 <w:rPr>
                                   <w:b/>
                                   <w:sz w:val="20"/>
                                   <w:szCs w:val="20"/>
                                 </w:rPr>
-                                <w:t>showError</w:t>
+                                <w:t>ShowError</w:t>
                               </w:r>
-                              <w:proofErr w:type="spellEnd"/>
-                              <w:proofErr w:type="gramEnd"/>
                             </w:p>
                           </w:txbxContent>
                         </wps:txbx>
@@ -6302,18 +6296,14 @@
                                   <w:szCs w:val="20"/>
                                 </w:rPr>
                               </w:pPr>
-                              <w:proofErr w:type="spellStart"/>
-                              <w:proofErr w:type="gramStart"/>
                               <w:r>
                                 <w:rPr>
                                   <w:b/>
                                   <w:sz w:val="20"/>
                                   <w:szCs w:val="20"/>
                                 </w:rPr>
-                                <w:t>showError</w:t>
+                                <w:t>ShowError</w:t>
                               </w:r>
-                              <w:proofErr w:type="spellEnd"/>
-                              <w:proofErr w:type="gramEnd"/>
                             </w:p>
                           </w:txbxContent>
                         </wps:txbx>
@@ -6368,18 +6358,14 @@
                                   <w:szCs w:val="20"/>
                                 </w:rPr>
                               </w:pPr>
-                              <w:proofErr w:type="spellStart"/>
-                              <w:proofErr w:type="gramStart"/>
                               <w:r>
                                 <w:rPr>
                                   <w:b/>
                                   <w:sz w:val="20"/>
                                   <w:szCs w:val="20"/>
                                 </w:rPr>
-                                <w:t>showError</w:t>
+                                <w:t>ShowError</w:t>
                               </w:r>
-                              <w:proofErr w:type="spellEnd"/>
-                              <w:proofErr w:type="gramEnd"/>
                             </w:p>
                           </w:txbxContent>
                         </wps:txbx>
@@ -6395,7 +6381,7 @@
                         <wps:spPr bwMode="auto">
                           <a:xfrm>
                             <a:off x="2625" y="9216"/>
-                            <a:ext cx="1356" cy="440"/>
+                            <a:ext cx="1430" cy="440"/>
                           </a:xfrm>
                           <a:prstGeom prst="rect">
                             <a:avLst/>
@@ -6434,18 +6420,22 @@
                                   <w:szCs w:val="20"/>
                                 </w:rPr>
                               </w:pPr>
-                              <w:proofErr w:type="spellStart"/>
-                              <w:proofErr w:type="gramStart"/>
                               <w:r>
                                 <w:rPr>
                                   <w:b/>
                                   <w:sz w:val="20"/>
                                   <w:szCs w:val="20"/>
                                 </w:rPr>
-                                <w:t>viewContent</w:t>
+                                <w:t>V</w:t>
                               </w:r>
-                              <w:proofErr w:type="spellEnd"/>
-                              <w:proofErr w:type="gramEnd"/>
+                              <w:r>
+                                <w:rPr>
+                                  <w:b/>
+                                  <w:sz w:val="20"/>
+                                  <w:szCs w:val="20"/>
+                                </w:rPr>
+                                <w:t>iewContent</w:t>
+                              </w:r>
                             </w:p>
                           </w:txbxContent>
                         </wps:txbx>
@@ -6500,7 +6490,6 @@
                                   <w:szCs w:val="20"/>
                                 </w:rPr>
                               </w:pPr>
-                              <w:proofErr w:type="spellStart"/>
                               <w:r>
                                 <w:rPr>
                                   <w:b/>
@@ -6509,7 +6498,6 @@
                                 </w:rPr>
                                 <w:t>ViewDeviceContent</w:t>
                               </w:r>
-                              <w:proofErr w:type="spellEnd"/>
                             </w:p>
                           </w:txbxContent>
                         </wps:txbx>
@@ -6564,18 +6552,22 @@
                                   <w:szCs w:val="20"/>
                                 </w:rPr>
                               </w:pPr>
-                              <w:proofErr w:type="spellStart"/>
-                              <w:proofErr w:type="gramStart"/>
                               <w:r>
                                 <w:rPr>
                                   <w:b/>
                                   <w:sz w:val="20"/>
                                   <w:szCs w:val="20"/>
                                 </w:rPr>
-                                <w:t>displayDiviceContent</w:t>
+                                <w:t>DisplayDe</w:t>
                               </w:r>
-                              <w:proofErr w:type="spellEnd"/>
-                              <w:proofErr w:type="gramEnd"/>
+                              <w:r>
+                                <w:rPr>
+                                  <w:b/>
+                                  <w:sz w:val="20"/>
+                                  <w:szCs w:val="20"/>
+                                </w:rPr>
+                                <w:t>viceContent</w:t>
+                              </w:r>
                             </w:p>
                           </w:txbxContent>
                         </wps:txbx>
@@ -6630,18 +6622,22 @@
                                   <w:szCs w:val="20"/>
                                 </w:rPr>
                               </w:pPr>
-                              <w:proofErr w:type="spellStart"/>
-                              <w:proofErr w:type="gramStart"/>
                               <w:r>
                                 <w:rPr>
                                   <w:b/>
                                   <w:sz w:val="20"/>
                                   <w:szCs w:val="20"/>
                                 </w:rPr>
-                                <w:t>displayContent</w:t>
+                                <w:t>D</w:t>
                               </w:r>
-                              <w:proofErr w:type="spellEnd"/>
-                              <w:proofErr w:type="gramEnd"/>
+                              <w:r>
+                                <w:rPr>
+                                  <w:b/>
+                                  <w:sz w:val="20"/>
+                                  <w:szCs w:val="20"/>
+                                </w:rPr>
+                                <w:t>isplayContent</w:t>
+                              </w:r>
                             </w:p>
                           </w:txbxContent>
                         </wps:txbx>
@@ -6663,7 +6659,7 @@
           </mc:Choice>
           <mc:Fallback>
             <w:pict>
-              <v:group id="Group 1" o:spid="_x0000_s1093" style="position:absolute;margin-left:27.75pt;margin-top:261.75pt;width:443.95pt;height:405.75pt;z-index:251654144;mso-position-vertical-relative:page" coordorigin="1388,2558" coordsize="8879,8115" o:gfxdata="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">
+              <v:group id="Group 1" o:spid="_x0000_s1093" style="position:absolute;margin-left:27.6pt;margin-top:261.6pt;width:443.95pt;height:405.75pt;z-index:251654144;mso-position-vertical-relative:page" coordorigin="1388,2558" coordsize="8879,8115" o:gfxdata="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">
                 <v:group id="Group 3" o:spid="_x0000_s1094" style="position:absolute;left:1999;top:2558;width:8268;height:1034" coordorigin="1999,2558" coordsize="8268,1034" o:gfxdata="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">
                   <v:shape id="Text Box 4" o:spid="_x0000_s1095" type="#_x0000_t202" style="position:absolute;left:1999;top:2558;width:1000;height:1034;visibility:visible;mso-wrap-style:square;v-text-anchor:top" o:gfxdata="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">
                     <v:textbox>
@@ -7043,24 +7039,14 @@
                             <w:szCs w:val="20"/>
                           </w:rPr>
                         </w:pPr>
-                        <w:proofErr w:type="gramStart"/>
                         <w:r>
                           <w:rPr>
                             <w:b/>
                             <w:sz w:val="20"/>
                             <w:szCs w:val="20"/>
                           </w:rPr>
-                          <w:t>r</w:t>
+                          <w:t>Register</w:t>
                         </w:r>
-                        <w:r>
-                          <w:rPr>
-                            <w:b/>
-                            <w:sz w:val="20"/>
-                            <w:szCs w:val="20"/>
-                          </w:rPr>
-                          <w:t>egister</w:t>
-                        </w:r>
-                        <w:proofErr w:type="gramEnd"/>
                       </w:p>
                     </w:txbxContent>
                   </v:textbox>
@@ -7076,24 +7062,14 @@
                             <w:szCs w:val="20"/>
                           </w:rPr>
                         </w:pPr>
-                        <w:proofErr w:type="gramStart"/>
                         <w:r>
                           <w:rPr>
                             <w:b/>
                             <w:sz w:val="20"/>
                             <w:szCs w:val="20"/>
                           </w:rPr>
-                          <w:t>r</w:t>
+                          <w:t>Register</w:t>
                         </w:r>
-                        <w:r>
-                          <w:rPr>
-                            <w:b/>
-                            <w:sz w:val="20"/>
-                            <w:szCs w:val="20"/>
-                          </w:rPr>
-                          <w:t>egister</w:t>
-                        </w:r>
-                        <w:proofErr w:type="gramEnd"/>
                       </w:p>
                     </w:txbxContent>
                   </v:textbox>
@@ -7109,18 +7085,22 @@
                             <w:szCs w:val="20"/>
                           </w:rPr>
                         </w:pPr>
-                        <w:proofErr w:type="spellStart"/>
-                        <w:proofErr w:type="gramStart"/>
                         <w:r>
                           <w:rPr>
                             <w:b/>
                             <w:sz w:val="20"/>
                             <w:szCs w:val="20"/>
                           </w:rPr>
-                          <w:t>modifyDiviceInfo</w:t>
+                          <w:t>M</w:t>
                         </w:r>
-                        <w:proofErr w:type="spellEnd"/>
-                        <w:proofErr w:type="gramEnd"/>
+                        <w:r>
+                          <w:rPr>
+                            <w:b/>
+                            <w:sz w:val="20"/>
+                            <w:szCs w:val="20"/>
+                          </w:rPr>
+                          <w:t>odifyDiviceInfo</w:t>
+                        </w:r>
                       </w:p>
                     </w:txbxContent>
                   </v:textbox>
@@ -7136,18 +7116,22 @@
                             <w:szCs w:val="20"/>
                           </w:rPr>
                         </w:pPr>
-                        <w:proofErr w:type="spellStart"/>
-                        <w:proofErr w:type="gramStart"/>
                         <w:r>
                           <w:rPr>
                             <w:b/>
                             <w:sz w:val="20"/>
                             <w:szCs w:val="20"/>
                           </w:rPr>
-                          <w:t>addDevice</w:t>
+                          <w:t>A</w:t>
                         </w:r>
-                        <w:proofErr w:type="spellEnd"/>
-                        <w:proofErr w:type="gramEnd"/>
+                        <w:r>
+                          <w:rPr>
+                            <w:b/>
+                            <w:sz w:val="20"/>
+                            <w:szCs w:val="20"/>
+                          </w:rPr>
+                          <w:t>ddDevice</w:t>
+                        </w:r>
                       </w:p>
                     </w:txbxContent>
                   </v:textbox>
@@ -7163,18 +7147,22 @@
                             <w:szCs w:val="20"/>
                           </w:rPr>
                         </w:pPr>
-                        <w:proofErr w:type="spellStart"/>
-                        <w:proofErr w:type="gramStart"/>
                         <w:r>
                           <w:rPr>
                             <w:b/>
                             <w:sz w:val="20"/>
                             <w:szCs w:val="20"/>
                           </w:rPr>
-                          <w:t>deleteDevice</w:t>
+                          <w:t>D</w:t>
                         </w:r>
-                        <w:proofErr w:type="spellEnd"/>
-                        <w:proofErr w:type="gramEnd"/>
+                        <w:r>
+                          <w:rPr>
+                            <w:b/>
+                            <w:sz w:val="20"/>
+                            <w:szCs w:val="20"/>
+                          </w:rPr>
+                          <w:t>eleteDevice</w:t>
+                        </w:r>
                       </w:p>
                     </w:txbxContent>
                   </v:textbox>
@@ -7190,18 +7178,22 @@
                             <w:szCs w:val="20"/>
                           </w:rPr>
                         </w:pPr>
-                        <w:proofErr w:type="spellStart"/>
-                        <w:proofErr w:type="gramStart"/>
                         <w:r>
                           <w:rPr>
                             <w:b/>
                             <w:sz w:val="20"/>
                             <w:szCs w:val="20"/>
                           </w:rPr>
-                          <w:t>showError</w:t>
+                          <w:t>S</w:t>
                         </w:r>
-                        <w:proofErr w:type="spellEnd"/>
-                        <w:proofErr w:type="gramEnd"/>
+                        <w:r>
+                          <w:rPr>
+                            <w:b/>
+                            <w:sz w:val="20"/>
+                            <w:szCs w:val="20"/>
+                          </w:rPr>
+                          <w:t>howError</w:t>
+                        </w:r>
                       </w:p>
                     </w:txbxContent>
                   </v:textbox>
@@ -7217,18 +7209,14 @@
                             <w:szCs w:val="20"/>
                           </w:rPr>
                         </w:pPr>
-                        <w:proofErr w:type="spellStart"/>
-                        <w:proofErr w:type="gramStart"/>
                         <w:r>
                           <w:rPr>
                             <w:b/>
                             <w:sz w:val="20"/>
                             <w:szCs w:val="20"/>
                           </w:rPr>
-                          <w:t>showError</w:t>
+                          <w:t>ShowError</w:t>
                         </w:r>
-                        <w:proofErr w:type="spellEnd"/>
-                        <w:proofErr w:type="gramEnd"/>
                       </w:p>
                     </w:txbxContent>
                   </v:textbox>
@@ -7244,7 +7232,6 @@
                             <w:szCs w:val="20"/>
                           </w:rPr>
                         </w:pPr>
-                        <w:proofErr w:type="spellStart"/>
                         <w:r>
                           <w:rPr>
                             <w:b/>
@@ -7253,7 +7240,6 @@
                           </w:rPr>
                           <w:t>ShowError</w:t>
                         </w:r>
-                        <w:proofErr w:type="spellEnd"/>
                       </w:p>
                     </w:txbxContent>
                   </v:textbox>
@@ -7269,18 +7255,22 @@
                             <w:szCs w:val="20"/>
                           </w:rPr>
                         </w:pPr>
-                        <w:proofErr w:type="spellStart"/>
-                        <w:proofErr w:type="gramStart"/>
                         <w:r>
                           <w:rPr>
                             <w:b/>
                             <w:sz w:val="20"/>
                             <w:szCs w:val="20"/>
                           </w:rPr>
-                          <w:t>updateDevice</w:t>
+                          <w:t>U</w:t>
                         </w:r>
-                        <w:proofErr w:type="spellEnd"/>
-                        <w:proofErr w:type="gramEnd"/>
+                        <w:r>
+                          <w:rPr>
+                            <w:b/>
+                            <w:sz w:val="20"/>
+                            <w:szCs w:val="20"/>
+                          </w:rPr>
+                          <w:t>pdateDevice</w:t>
+                        </w:r>
                       </w:p>
                     </w:txbxContent>
                   </v:textbox>
@@ -7296,18 +7286,22 @@
                             <w:szCs w:val="20"/>
                           </w:rPr>
                         </w:pPr>
-                        <w:proofErr w:type="spellStart"/>
-                        <w:proofErr w:type="gramStart"/>
                         <w:r>
                           <w:rPr>
                             <w:b/>
                             <w:sz w:val="20"/>
                             <w:szCs w:val="20"/>
                           </w:rPr>
-                          <w:t>updateDeviceInfo</w:t>
+                          <w:t>U</w:t>
                         </w:r>
-                        <w:proofErr w:type="spellEnd"/>
-                        <w:proofErr w:type="gramEnd"/>
+                        <w:r>
+                          <w:rPr>
+                            <w:b/>
+                            <w:sz w:val="20"/>
+                            <w:szCs w:val="20"/>
+                          </w:rPr>
+                          <w:t>pdateDeviceInfo</w:t>
+                        </w:r>
                       </w:p>
                     </w:txbxContent>
                   </v:textbox>
@@ -7323,18 +7317,22 @@
                             <w:szCs w:val="20"/>
                           </w:rPr>
                         </w:pPr>
-                        <w:proofErr w:type="spellStart"/>
-                        <w:proofErr w:type="gramStart"/>
                         <w:r>
                           <w:rPr>
                             <w:b/>
                             <w:sz w:val="20"/>
                             <w:szCs w:val="20"/>
                           </w:rPr>
-                          <w:t>updateDeviceInfo</w:t>
+                          <w:t>U</w:t>
                         </w:r>
-                        <w:proofErr w:type="spellEnd"/>
-                        <w:proofErr w:type="gramEnd"/>
+                        <w:r>
+                          <w:rPr>
+                            <w:b/>
+                            <w:sz w:val="20"/>
+                            <w:szCs w:val="20"/>
+                          </w:rPr>
+                          <w:t>pdateDeviceInfo</w:t>
+                        </w:r>
                       </w:p>
                       <w:p>
                         <w:pPr>
@@ -7359,18 +7357,14 @@
                             <w:szCs w:val="20"/>
                           </w:rPr>
                         </w:pPr>
-                        <w:proofErr w:type="spellStart"/>
-                        <w:proofErr w:type="gramStart"/>
                         <w:r>
                           <w:rPr>
                             <w:b/>
                             <w:sz w:val="20"/>
                             <w:szCs w:val="20"/>
                           </w:rPr>
-                          <w:t>showError</w:t>
+                          <w:t>ShowError</w:t>
                         </w:r>
-                        <w:proofErr w:type="spellEnd"/>
-                        <w:proofErr w:type="gramEnd"/>
                       </w:p>
                     </w:txbxContent>
                   </v:textbox>
@@ -7386,18 +7380,14 @@
                             <w:szCs w:val="20"/>
                           </w:rPr>
                         </w:pPr>
-                        <w:proofErr w:type="spellStart"/>
-                        <w:proofErr w:type="gramStart"/>
                         <w:r>
                           <w:rPr>
                             <w:b/>
                             <w:sz w:val="20"/>
                             <w:szCs w:val="20"/>
                           </w:rPr>
-                          <w:t>showError</w:t>
+                          <w:t>ShowError</w:t>
                         </w:r>
-                        <w:proofErr w:type="spellEnd"/>
-                        <w:proofErr w:type="gramEnd"/>
                       </w:p>
                     </w:txbxContent>
                   </v:textbox>
@@ -7413,23 +7403,19 @@
                             <w:szCs w:val="20"/>
                           </w:rPr>
                         </w:pPr>
-                        <w:proofErr w:type="spellStart"/>
-                        <w:proofErr w:type="gramStart"/>
                         <w:r>
                           <w:rPr>
                             <w:b/>
                             <w:sz w:val="20"/>
                             <w:szCs w:val="20"/>
                           </w:rPr>
-                          <w:t>showError</w:t>
+                          <w:t>ShowError</w:t>
                         </w:r>
-                        <w:proofErr w:type="spellEnd"/>
-                        <w:proofErr w:type="gramEnd"/>
                       </w:p>
                     </w:txbxContent>
                   </v:textbox>
                 </v:shape>
-                <v:shape id="Text Box 55" o:spid="_x0000_s1146" type="#_x0000_t202" style="position:absolute;left:2625;top:9216;width:1356;height:440;visibility:visible;mso-wrap-style:square;v-text-anchor:top" o:gfxdata="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" filled="f" stroked="f">
+                <v:shape id="Text Box 55" o:spid="_x0000_s1146" type="#_x0000_t202" style="position:absolute;left:2625;top:9216;width:1430;height:440;visibility:visible;mso-wrap-style:square;v-text-anchor:top" o:gfxdata="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" filled="f" stroked="f">
                   <v:textbox>
                     <w:txbxContent>
                       <w:p>
@@ -7440,18 +7426,22 @@
                             <w:szCs w:val="20"/>
                           </w:rPr>
                         </w:pPr>
-                        <w:proofErr w:type="spellStart"/>
-                        <w:proofErr w:type="gramStart"/>
                         <w:r>
                           <w:rPr>
                             <w:b/>
                             <w:sz w:val="20"/>
                             <w:szCs w:val="20"/>
                           </w:rPr>
-                          <w:t>viewContent</w:t>
+                          <w:t>V</w:t>
                         </w:r>
-                        <w:proofErr w:type="spellEnd"/>
-                        <w:proofErr w:type="gramEnd"/>
+                        <w:r>
+                          <w:rPr>
+                            <w:b/>
+                            <w:sz w:val="20"/>
+                            <w:szCs w:val="20"/>
+                          </w:rPr>
+                          <w:t>iewContent</w:t>
+                        </w:r>
                       </w:p>
                     </w:txbxContent>
                   </v:textbox>
@@ -7467,7 +7457,6 @@
                             <w:szCs w:val="20"/>
                           </w:rPr>
                         </w:pPr>
-                        <w:proofErr w:type="spellStart"/>
                         <w:r>
                           <w:rPr>
                             <w:b/>
@@ -7476,7 +7465,6 @@
                           </w:rPr>
                           <w:t>ViewDeviceContent</w:t>
                         </w:r>
-                        <w:proofErr w:type="spellEnd"/>
                       </w:p>
                     </w:txbxContent>
                   </v:textbox>
@@ -7492,18 +7480,22 @@
                             <w:szCs w:val="20"/>
                           </w:rPr>
                         </w:pPr>
-                        <w:proofErr w:type="spellStart"/>
-                        <w:proofErr w:type="gramStart"/>
                         <w:r>
                           <w:rPr>
                             <w:b/>
                             <w:sz w:val="20"/>
                             <w:szCs w:val="20"/>
                           </w:rPr>
-                          <w:t>displayDiviceContent</w:t>
+                          <w:t>DisplayDe</w:t>
                         </w:r>
-                        <w:proofErr w:type="spellEnd"/>
-                        <w:proofErr w:type="gramEnd"/>
+                        <w:r>
+                          <w:rPr>
+                            <w:b/>
+                            <w:sz w:val="20"/>
+                            <w:szCs w:val="20"/>
+                          </w:rPr>
+                          <w:t>viceContent</w:t>
+                        </w:r>
                       </w:p>
                     </w:txbxContent>
                   </v:textbox>
@@ -7519,18 +7511,22 @@
                             <w:szCs w:val="20"/>
                           </w:rPr>
                         </w:pPr>
-                        <w:proofErr w:type="spellStart"/>
-                        <w:proofErr w:type="gramStart"/>
                         <w:r>
                           <w:rPr>
                             <w:b/>
                             <w:sz w:val="20"/>
                             <w:szCs w:val="20"/>
                           </w:rPr>
-                          <w:t>displayContent</w:t>
+                          <w:t>D</w:t>
                         </w:r>
-                        <w:proofErr w:type="spellEnd"/>
-                        <w:proofErr w:type="gramEnd"/>
+                        <w:r>
+                          <w:rPr>
+                            <w:b/>
+                            <w:sz w:val="20"/>
+                            <w:szCs w:val="20"/>
+                          </w:rPr>
+                          <w:t>isplayContent</w:t>
+                        </w:r>
                       </w:p>
                     </w:txbxContent>
                   </v:textbox>
@@ -7553,7 +7549,7 @@
 </file>
 
 <file path=word/styles.xml><?xml version="1.0" encoding="utf-8"?>
-<w:styles xmlns:mc="http://schemas.openxmlformats.org/markup-compatibility/2006" xmlns:r="http://schemas.openxmlformats.org/officeDocument/2006/relationships" xmlns:w="http://schemas.openxmlformats.org/wordprocessingml/2006/main" xmlns:w14="http://schemas.microsoft.com/office/word/2010/wordml" xmlns:w15="http://schemas.microsoft.com/office/word/2012/wordml" mc:Ignorable="w14 w15">
+<w:styles xmlns:mc="http://schemas.openxmlformats.org/markup-compatibility/2006" xmlns:r="http://schemas.openxmlformats.org/officeDocument/2006/relationships" xmlns:w="http://schemas.openxmlformats.org/wordprocessingml/2006/main" xmlns:w14="http://schemas.microsoft.com/office/word/2010/wordml" mc:Ignorable="w14">
   <w:docDefaults>
     <w:rPrDefault>
       <w:rPr>
@@ -7569,378 +7565,334 @@
       </w:pPr>
     </w:pPrDefault>
   </w:docDefaults>
-  <w:latentStyles w:defLockedState="0" w:defUIPriority="99" w:defSemiHidden="0" w:defUnhideWhenUsed="0" w:defQFormat="0" w:count="371">
-    <w:lsdException w:name="Normal" w:uiPriority="0" w:qFormat="1"/>
-    <w:lsdException w:name="heading 1" w:uiPriority="9" w:qFormat="1"/>
-    <w:lsdException w:name="heading 2" w:semiHidden="1" w:uiPriority="9" w:unhideWhenUsed="1" w:qFormat="1"/>
-    <w:lsdException w:name="heading 3" w:semiHidden="1" w:uiPriority="9" w:unhideWhenUsed="1" w:qFormat="1"/>
-    <w:lsdException w:name="heading 4" w:semiHidden="1" w:uiPriority="9" w:unhideWhenUsed="1" w:qFormat="1"/>
-    <w:lsdException w:name="heading 5" w:semiHidden="1" w:uiPriority="9" w:unhideWhenUsed="1" w:qFormat="1"/>
-    <w:lsdException w:name="heading 6" w:semiHidden="1" w:uiPriority="9" w:unhideWhenUsed="1" w:qFormat="1"/>
-    <w:lsdException w:name="heading 7" w:semiHidden="1" w:uiPriority="9" w:unhideWhenUsed="1" w:qFormat="1"/>
-    <w:lsdException w:name="heading 8" w:semiHidden="1" w:uiPriority="9" w:unhideWhenUsed="1" w:qFormat="1"/>
-    <w:lsdException w:name="heading 9" w:semiHidden="1" w:uiPriority="9" w:unhideWhenUsed="1" w:qFormat="1"/>
-    <w:lsdException w:name="index 1" w:semiHidden="1" w:unhideWhenUsed="1"/>
-    <w:lsdException w:name="index 2" w:semiHidden="1" w:unhideWhenUsed="1"/>
-    <w:lsdException w:name="index 3" w:semiHidden="1" w:unhideWhenUsed="1"/>
-    <w:lsdException w:name="index 4" w:semiHidden="1" w:unhideWhenUsed="1"/>
-    <w:lsdException w:name="index 5" w:semiHidden="1" w:unhideWhenUsed="1"/>
-    <w:lsdException w:name="index 6" w:semiHidden="1" w:unhideWhenUsed="1"/>
-    <w:lsdException w:name="index 7" w:semiHidden="1" w:unhideWhenUsed="1"/>
-    <w:lsdException w:name="index 8" w:semiHidden="1" w:unhideWhenUsed="1"/>
-    <w:lsdException w:name="index 9" w:semiHidden="1" w:unhideWhenUsed="1"/>
-    <w:lsdException w:name="toc 1" w:semiHidden="1" w:uiPriority="39" w:unhideWhenUsed="1"/>
-    <w:lsdException w:name="toc 2" w:semiHidden="1" w:uiPriority="39" w:unhideWhenUsed="1"/>
-    <w:lsdException w:name="toc 3" w:semiHidden="1" w:uiPriority="39" w:unhideWhenUsed="1"/>
-    <w:lsdException w:name="toc 4" w:semiHidden="1" w:uiPriority="39" w:unhideWhenUsed="1"/>
-    <w:lsdException w:name="toc 5" w:semiHidden="1" w:uiPriority="39" w:unhideWhenUsed="1"/>
-    <w:lsdException w:name="toc 6" w:semiHidden="1" w:uiPriority="39" w:unhideWhenUsed="1"/>
-    <w:lsdException w:name="toc 7" w:semiHidden="1" w:uiPriority="39" w:unhideWhenUsed="1"/>
-    <w:lsdException w:name="toc 8" w:semiHidden="1" w:uiPriority="39" w:unhideWhenUsed="1"/>
-    <w:lsdException w:name="toc 9" w:semiHidden="1" w:uiPriority="39" w:unhideWhenUsed="1"/>
-    <w:lsdException w:name="Normal Indent" w:semiHidden="1" w:unhideWhenUsed="1"/>
-    <w:lsdException w:name="footnote text" w:semiHidden="1" w:unhideWhenUsed="1"/>
-    <w:lsdException w:name="annotation text" w:semiHidden="1" w:unhideWhenUsed="1"/>
-    <w:lsdException w:name="header" w:semiHidden="1" w:unhideWhenUsed="1"/>
-    <w:lsdException w:name="footer" w:semiHidden="1" w:unhideWhenUsed="1"/>
-    <w:lsdException w:name="index heading" w:semiHidden="1" w:unhideWhenUsed="1"/>
-    <w:lsdException w:name="caption" w:semiHidden="1" w:uiPriority="35" w:unhideWhenUsed="1" w:qFormat="1"/>
-    <w:lsdException w:name="table of figures" w:semiHidden="1" w:unhideWhenUsed="1"/>
-    <w:lsdException w:name="envelope address" w:semiHidden="1" w:unhideWhenUsed="1"/>
-    <w:lsdException w:name="envelope return" w:semiHidden="1" w:unhideWhenUsed="1"/>
-    <w:lsdException w:name="footnote reference" w:semiHidden="1" w:unhideWhenUsed="1"/>
-    <w:lsdException w:name="annotation reference" w:semiHidden="1" w:unhideWhenUsed="1"/>
-    <w:lsdException w:name="line number" w:semiHidden="1" w:unhideWhenUsed="1"/>
-    <w:lsdException w:name="page number" w:semiHidden="1" w:unhideWhenUsed="1"/>
-    <w:lsdException w:name="endnote reference" w:semiHidden="1" w:unhideWhenUsed="1"/>
-    <w:lsdException w:name="endnote text" w:semiHidden="1" w:unhideWhenUsed="1"/>
-    <w:lsdException w:name="table of authorities" w:semiHidden="1" w:unhideWhenUsed="1"/>
-    <w:lsdException w:name="macro" w:semiHidden="1" w:unhideWhenUsed="1"/>
-    <w:lsdException w:name="toa heading" w:semiHidden="1" w:unhideWhenUsed="1"/>
-    <w:lsdException w:name="List" w:semiHidden="1" w:unhideWhenUsed="1"/>
-    <w:lsdException w:name="List Bullet" w:semiHidden="1" w:unhideWhenUsed="1"/>
-    <w:lsdException w:name="List Number" w:semiHidden="1" w:unhideWhenUsed="1"/>
-    <w:lsdException w:name="List 2" w:semiHidden="1" w:unhideWhenUsed="1"/>
-    <w:lsdException w:name="List 3" w:semiHidden="1" w:unhideWhenUsed="1"/>
-    <w:lsdException w:name="List 4" w:semiHidden="1" w:unhideWhenUsed="1"/>
-    <w:lsdException w:name="List 5" w:semiHidden="1" w:unhideWhenUsed="1"/>
-    <w:lsdException w:name="List Bullet 2" w:semiHidden="1" w:unhideWhenUsed="1"/>
-    <w:lsdException w:name="List Bullet 3" w:semiHidden="1" w:unhideWhenUsed="1"/>
-    <w:lsdException w:name="List Bullet 4" w:semiHidden="1" w:unhideWhenUsed="1"/>
-    <w:lsdException w:name="List Bullet 5" w:semiHidden="1" w:unhideWhenUsed="1"/>
-    <w:lsdException w:name="List Number 2" w:semiHidden="1" w:unhideWhenUsed="1"/>
-    <w:lsdException w:name="List Number 3" w:semiHidden="1" w:unhideWhenUsed="1"/>
-    <w:lsdException w:name="List Number 4" w:semiHidden="1" w:unhideWhenUsed="1"/>
-    <w:lsdException w:name="List Number 5" w:semiHidden="1" w:unhideWhenUsed="1"/>
-    <w:lsdException w:name="Title" w:uiPriority="10" w:qFormat="1"/>
-    <w:lsdException w:name="Closing" w:semiHidden="1" w:unhideWhenUsed="1"/>
-    <w:lsdException w:name="Signature" w:semiHidden="1" w:unhideWhenUsed="1"/>
-    <w:lsdException w:name="Default Paragraph Font" w:semiHidden="1" w:uiPriority="1" w:unhideWhenUsed="1"/>
-    <w:lsdException w:name="Body Text" w:semiHidden="1" w:unhideWhenUsed="1"/>
-    <w:lsdException w:name="Body Text Indent" w:semiHidden="1" w:unhideWhenUsed="1"/>
-    <w:lsdException w:name="List Continue" w:semiHidden="1" w:unhideWhenUsed="1"/>
-    <w:lsdException w:name="List Continue 2" w:semiHidden="1" w:unhideWhenUsed="1"/>
-    <w:lsdException w:name="List Continue 3" w:semiHidden="1" w:unhideWhenUsed="1"/>
-    <w:lsdException w:name="List Continue 4" w:semiHidden="1" w:unhideWhenUsed="1"/>
-    <w:lsdException w:name="List Continue 5" w:semiHidden="1" w:unhideWhenUsed="1"/>
-    <w:lsdException w:name="Message Header" w:semiHidden="1" w:unhideWhenUsed="1"/>
-    <w:lsdException w:name="Subtitle" w:uiPriority="11" w:qFormat="1"/>
-    <w:lsdException w:name="Salutation" w:semiHidden="1" w:unhideWhenUsed="1"/>
-    <w:lsdException w:name="Date" w:semiHidden="1" w:unhideWhenUsed="1"/>
-    <w:lsdException w:name="Body Text First Indent" w:semiHidden="1" w:unhideWhenUsed="1"/>
-    <w:lsdException w:name="Body Text First Indent 2" w:semiHidden="1" w:unhideWhenUsed="1"/>
-    <w:lsdException w:name="Note Heading" w:semiHidden="1" w:unhideWhenUsed="1"/>
-    <w:lsdException w:name="Body Text 2" w:semiHidden="1" w:unhideWhenUsed="1"/>
-    <w:lsdException w:name="Body Text 3" w:semiHidden="1" w:unhideWhenUsed="1"/>
-    <w:lsdException w:name="Body Text Indent 2" w:semiHidden="1" w:unhideWhenUsed="1"/>
-    <w:lsdException w:name="Body Text Indent 3" w:semiHidden="1" w:unhideWhenUsed="1"/>
-    <w:lsdException w:name="Block Text" w:semiHidden="1" w:unhideWhenUsed="1"/>
-    <w:lsdException w:name="Hyperlink" w:semiHidden="1" w:unhideWhenUsed="1"/>
-    <w:lsdException w:name="FollowedHyperlink" w:semiHidden="1" w:unhideWhenUsed="1"/>
-    <w:lsdException w:name="Strong" w:uiPriority="22" w:qFormat="1"/>
-    <w:lsdException w:name="Emphasis" w:uiPriority="20" w:qFormat="1"/>
-    <w:lsdException w:name="Document Map" w:semiHidden="1" w:unhideWhenUsed="1"/>
-    <w:lsdException w:name="Plain Text" w:semiHidden="1" w:unhideWhenUsed="1"/>
-    <w:lsdException w:name="E-mail Signature" w:semiHidden="1" w:unhideWhenUsed="1"/>
-    <w:lsdException w:name="HTML Top of Form" w:semiHidden="1" w:unhideWhenUsed="1"/>
-    <w:lsdException w:name="HTML Bottom of Form" w:semiHidden="1" w:unhideWhenUsed="1"/>
-    <w:lsdException w:name="Normal (Web)" w:semiHidden="1" w:unhideWhenUsed="1"/>
-    <w:lsdException w:name="HTML Acronym" w:semiHidden="1" w:unhideWhenUsed="1"/>
-    <w:lsdException w:name="HTML Address" w:semiHidden="1" w:unhideWhenUsed="1"/>
-    <w:lsdException w:name="HTML Cite" w:semiHidden="1" w:unhideWhenUsed="1"/>
-    <w:lsdException w:name="HTML Code" w:semiHidden="1" w:unhideWhenUsed="1"/>
-    <w:lsdException w:name="HTML Definition" w:semiHidden="1" w:unhideWhenUsed="1"/>
-    <w:lsdException w:name="HTML Keyboard" w:semiHidden="1" w:unhideWhenUsed="1"/>
-    <w:lsdException w:name="HTML Preformatted" w:semiHidden="1" w:unhideWhenUsed="1"/>
-    <w:lsdException w:name="HTML Sample" w:semiHidden="1" w:unhideWhenUsed="1"/>
-    <w:lsdException w:name="HTML Typewriter" w:semiHidden="1" w:unhideWhenUsed="1"/>
-    <w:lsdException w:name="HTML Variable" w:semiHidden="1" w:unhideWhenUsed="1"/>
-    <w:lsdException w:name="Normal Table" w:semiHidden="1" w:unhideWhenUsed="1"/>
-    <w:lsdException w:name="annotation subject" w:semiHidden="1" w:unhideWhenUsed="1"/>
-    <w:lsdException w:name="No List" w:semiHidden="1" w:unhideWhenUsed="1"/>
-    <w:lsdException w:name="Outline List 1" w:semiHidden="1" w:unhideWhenUsed="1"/>
-    <w:lsdException w:name="Outline List 2" w:semiHidden="1" w:unhideWhenUsed="1"/>
-    <w:lsdException w:name="Outline List 3" w:semiHidden="1" w:unhideWhenUsed="1"/>
-    <w:lsdException w:name="Table Simple 1" w:semiHidden="1" w:unhideWhenUsed="1"/>
-    <w:lsdException w:name="Table Simple 2" w:semiHidden="1" w:unhideWhenUsed="1"/>
-    <w:lsdException w:name="Table Simple 3" w:semiHidden="1" w:unhideWhenUsed="1"/>
-    <w:lsdException w:name="Table Classic 1" w:semiHidden="1" w:unhideWhenUsed="1"/>
-    <w:lsdException w:name="Table Classic 2" w:semiHidden="1" w:unhideWhenUsed="1"/>
-    <w:lsdException w:name="Table Classic 3" w:semiHidden="1" w:unhideWhenUsed="1"/>
-    <w:lsdException w:name="Table Classic 4" w:semiHidden="1" w:unhideWhenUsed="1"/>
-    <w:lsdException w:name="Table Colorful 1" w:semiHidden="1" w:unhideWhenUsed="1"/>
-    <w:lsdException w:name="Table Colorful 2" w:semiHidden="1" w:unhideWhenUsed="1"/>
-    <w:lsdException w:name="Table Colorful 3" w:semiHidden="1" w:unhideWhenUsed="1"/>
-    <w:lsdException w:name="Table Columns 1" w:semiHidden="1" w:unhideWhenUsed="1"/>
-    <w:lsdException w:name="Table Columns 2" w:semiHidden="1" w:unhideWhenUsed="1"/>
-    <w:lsdException w:name="Table Columns 3" w:semiHidden="1" w:unhideWhenUsed="1"/>
-    <w:lsdException w:name="Table Columns 4" w:semiHidden="1" w:unhideWhenUsed="1"/>
-    <w:lsdException w:name="Table Columns 5" w:semiHidden="1" w:unhideWhenUsed="1"/>
-    <w:lsdException w:name="Table Grid 1" w:semiHidden="1" w:unhideWhenUsed="1"/>
-    <w:lsdException w:name="Table Grid 2" w:semiHidden="1" w:unhideWhenUsed="1"/>
-    <w:lsdException w:name="Table Grid 3" w:semiHidden="1" w:unhideWhenUsed="1"/>
-    <w:lsdException w:name="Table Grid 4" w:semiHidden="1" w:unhideWhenUsed="1"/>
-    <w:lsdException w:name="Table Grid 5" w:semiHidden="1" w:unhideWhenUsed="1"/>
-    <w:lsdException w:name="Table Grid 6" w:semiHidden="1" w:unhideWhenUsed="1"/>
-    <w:lsdException w:name="Table Grid 7" w:semiHidden="1" w:unhideWhenUsed="1"/>
-    <w:lsdException w:name="Table Grid 8" w:semiHidden="1" w:unhideWhenUsed="1"/>
-    <w:lsdException w:name="Table List 1" w:semiHidden="1" w:unhideWhenUsed="1"/>
-    <w:lsdException w:name="Table List 2" w:semiHidden="1" w:unhideWhenUsed="1"/>
-    <w:lsdException w:name="Table List 3" w:semiHidden="1" w:unhideWhenUsed="1"/>
-    <w:lsdException w:name="Table List 4" w:semiHidden="1" w:unhideWhenUsed="1"/>
-    <w:lsdException w:name="Table List 5" w:semiHidden="1" w:unhideWhenUsed="1"/>
-    <w:lsdException w:name="Table List 6" w:semiHidden="1" w:unhideWhenUsed="1"/>
-    <w:lsdException w:name="Table List 7" w:semiHidden="1" w:unhideWhenUsed="1"/>
-    <w:lsdException w:name="Table List 8" w:semiHidden="1" w:unhideWhenUsed="1"/>
-    <w:lsdException w:name="Table 3D effects 1" w:semiHidden="1" w:unhideWhenUsed="1"/>
-    <w:lsdException w:name="Table 3D effects 2" w:semiHidden="1" w:unhideWhenUsed="1"/>
-    <w:lsdException w:name="Table 3D effects 3" w:semiHidden="1" w:unhideWhenUsed="1"/>
-    <w:lsdException w:name="Table Contemporary" w:semiHidden="1" w:unhideWhenUsed="1"/>
-    <w:lsdException w:name="Table Elegant" w:semiHidden="1" w:unhideWhenUsed="1"/>
-    <w:lsdException w:name="Table Professional" w:semiHidden="1" w:unhideWhenUsed="1"/>
-    <w:lsdException w:name="Table Subtle 1" w:semiHidden="1" w:unhideWhenUsed="1"/>
-    <w:lsdException w:name="Table Subtle 2" w:semiHidden="1" w:unhideWhenUsed="1"/>
-    <w:lsdException w:name="Table Web 1" w:semiHidden="1" w:unhideWhenUsed="1"/>
-    <w:lsdException w:name="Table Web 2" w:semiHidden="1" w:unhideWhenUsed="1"/>
-    <w:lsdException w:name="Table Web 3" w:semiHidden="1" w:unhideWhenUsed="1"/>
-    <w:lsdException w:name="Balloon Text" w:semiHidden="1" w:unhideWhenUsed="1"/>
-    <w:lsdException w:name="Table Grid" w:uiPriority="39"/>
-    <w:lsdException w:name="Table Theme" w:semiHidden="1" w:unhideWhenUsed="1"/>
-    <w:lsdException w:name="Placeholder Text" w:semiHidden="1"/>
-    <w:lsdException w:name="No Spacing" w:uiPriority="1" w:qFormat="1"/>
-    <w:lsdException w:name="Light Shading" w:uiPriority="60"/>
-    <w:lsdException w:name="Light List" w:uiPriority="61"/>
-    <w:lsdException w:name="Light Grid" w:uiPriority="62"/>
-    <w:lsdException w:name="Medium Shading 1" w:uiPriority="63"/>
-    <w:lsdException w:name="Medium Shading 2" w:uiPriority="64"/>
-    <w:lsdException w:name="Medium List 1" w:uiPriority="65"/>
-    <w:lsdException w:name="Medium List 2" w:uiPriority="66"/>
-    <w:lsdException w:name="Medium Grid 1" w:uiPriority="67"/>
-    <w:lsdException w:name="Medium Grid 2" w:uiPriority="68"/>
-    <w:lsdException w:name="Medium Grid 3" w:uiPriority="69"/>
-    <w:lsdException w:name="Dark List" w:uiPriority="70"/>
-    <w:lsdException w:name="Colorful Shading" w:uiPriority="71"/>
-    <w:lsdException w:name="Colorful List" w:uiPriority="72"/>
-    <w:lsdException w:name="Colorful Grid" w:uiPriority="73"/>
-    <w:lsdException w:name="Light Shading Accent 1" w:uiPriority="60"/>
-    <w:lsdException w:name="Light List Accent 1" w:uiPriority="61"/>
-    <w:lsdException w:name="Light Grid Accent 1" w:uiPriority="62"/>
-    <w:lsdException w:name="Medium Shading 1 Accent 1" w:uiPriority="63"/>
-    <w:lsdException w:name="Medium Shading 2 Accent 1" w:uiPriority="64"/>
-    <w:lsdException w:name="Medium List 1 Accent 1" w:uiPriority="65"/>
-    <w:lsdException w:name="Revision" w:semiHidden="1"/>
-    <w:lsdException w:name="List Paragraph" w:uiPriority="34" w:qFormat="1"/>
-    <w:lsdException w:name="Quote" w:uiPriority="29" w:qFormat="1"/>
-    <w:lsdException w:name="Intense Quote" w:uiPriority="30" w:qFormat="1"/>
-    <w:lsdException w:name="Medium List 2 Accent 1" w:uiPriority="66"/>
-    <w:lsdException w:name="Medium Grid 1 Accent 1" w:uiPriority="67"/>
-    <w:lsdException w:name="Medium Grid 2 Accent 1" w:uiPriority="68"/>
-    <w:lsdException w:name="Medium Grid 3 Accent 1" w:uiPriority="69"/>
-    <w:lsdException w:name="Dark List Accent 1" w:uiPriority="70"/>
-    <w:lsdException w:name="Colorful Shading Accent 1" w:uiPriority="71"/>
-    <w:lsdException w:name="Colorful List Accent 1" w:uiPriority="72"/>
-    <w:lsdException w:name="Colorful Grid Accent 1" w:uiPriority="73"/>
-    <w:lsdException w:name="Light Shading Accent 2" w:uiPriority="60"/>
-    <w:lsdException w:name="Light List Accent 2" w:uiPriority="61"/>
-    <w:lsdException w:name="Light Grid Accent 2" w:uiPriority="62"/>
-    <w:lsdException w:name="Medium Shading 1 Accent 2" w:uiPriority="63"/>
-    <w:lsdException w:name="Medium Shading 2 Accent 2" w:uiPriority="64"/>
-    <w:lsdException w:name="Medium List 1 Accent 2" w:uiPriority="65"/>
-    <w:lsdException w:name="Medium List 2 Accent 2" w:uiPriority="66"/>
-    <w:lsdException w:name="Medium Grid 1 Accent 2" w:uiPriority="67"/>
-    <w:lsdException w:name="Medium Grid 2 Accent 2" w:uiPriority="68"/>
-    <w:lsdException w:name="Medium Grid 3 Accent 2" w:uiPriority="69"/>
-    <w:lsdException w:name="Dark List Accent 2" w:uiPriority="70"/>
-    <w:lsdException w:name="Colorful Shading Accent 2" w:uiPriority="71"/>
-    <w:lsdException w:name="Colorful List Accent 2" w:uiPriority="72"/>
-    <w:lsdException w:name="Colorful Grid Accent 2" w:uiPriority="73"/>
-    <w:lsdException w:name="Light Shading Accent 3" w:uiPriority="60"/>
-    <w:lsdException w:name="Light List Accent 3" w:uiPriority="61"/>
-    <w:lsdException w:name="Light Grid Accent 3" w:uiPriority="62"/>
-    <w:lsdException w:name="Medium Shading 1 Accent 3" w:uiPriority="63"/>
-    <w:lsdException w:name="Medium Shading 2 Accent 3" w:uiPriority="64"/>
-    <w:lsdException w:name="Medium List 1 Accent 3" w:uiPriority="65"/>
-    <w:lsdException w:name="Medium List 2 Accent 3" w:uiPriority="66"/>
-    <w:lsdException w:name="Medium Grid 1 Accent 3" w:uiPriority="67"/>
-    <w:lsdException w:name="Medium Grid 2 Accent 3" w:uiPriority="68"/>
-    <w:lsdException w:name="Medium Grid 3 Accent 3" w:uiPriority="69"/>
-    <w:lsdException w:name="Dark List Accent 3" w:uiPriority="70"/>
-    <w:lsdException w:name="Colorful Shading Accent 3" w:uiPriority="71"/>
-    <w:lsdException w:name="Colorful List Accent 3" w:uiPriority="72"/>
-    <w:lsdException w:name="Colorful Grid Accent 3" w:uiPriority="73"/>
-    <w:lsdException w:name="Light Shading Accent 4" w:uiPriority="60"/>
-    <w:lsdException w:name="Light List Accent 4" w:uiPriority="61"/>
-    <w:lsdException w:name="Light Grid Accent 4" w:uiPriority="62"/>
-    <w:lsdException w:name="Medium Shading 1 Accent 4" w:uiPriority="63"/>
-    <w:lsdException w:name="Medium Shading 2 Accent 4" w:uiPriority="64"/>
-    <w:lsdException w:name="Medium List 1 Accent 4" w:uiPriority="65"/>
-    <w:lsdException w:name="Medium List 2 Accent 4" w:uiPriority="66"/>
-    <w:lsdException w:name="Medium Grid 1 Accent 4" w:uiPriority="67"/>
-    <w:lsdException w:name="Medium Grid 2 Accent 4" w:uiPriority="68"/>
-    <w:lsdException w:name="Medium Grid 3 Accent 4" w:uiPriority="69"/>
-    <w:lsdException w:name="Dark List Accent 4" w:uiPriority="70"/>
-    <w:lsdException w:name="Colorful Shading Accent 4" w:uiPriority="71"/>
-    <w:lsdException w:name="Colorful List Accent 4" w:uiPriority="72"/>
-    <w:lsdException w:name="Colorful Grid Accent 4" w:uiPriority="73"/>
-    <w:lsdException w:name="Light Shading Accent 5" w:uiPriority="60"/>
-    <w:lsdException w:name="Light List Accent 5" w:uiPriority="61"/>
-    <w:lsdException w:name="Light Grid Accent 5" w:uiPriority="62"/>
-    <w:lsdException w:name="Medium Shading 1 Accent 5" w:uiPriority="63"/>
-    <w:lsdException w:name="Medium Shading 2 Accent 5" w:uiPriority="64"/>
-    <w:lsdException w:name="Medium List 1 Accent 5" w:uiPriority="65"/>
-    <w:lsdException w:name="Medium List 2 Accent 5" w:uiPriority="66"/>
-    <w:lsdException w:name="Medium Grid 1 Accent 5" w:uiPriority="67"/>
-    <w:lsdException w:name="Medium Grid 2 Accent 5" w:uiPriority="68"/>
-    <w:lsdException w:name="Medium Grid 3 Accent 5" w:uiPriority="69"/>
-    <w:lsdException w:name="Dark List Accent 5" w:uiPriority="70"/>
-    <w:lsdException w:name="Colorful Shading Accent 5" w:uiPriority="71"/>
-    <w:lsdException w:name="Colorful List Accent 5" w:uiPriority="72"/>
-    <w:lsdException w:name="Colorful Grid Accent 5" w:uiPriority="73"/>
-    <w:lsdException w:name="Light Shading Accent 6" w:uiPriority="60"/>
-    <w:lsdException w:name="Light List Accent 6" w:uiPriority="61"/>
-    <w:lsdException w:name="Light Grid Accent 6" w:uiPriority="62"/>
-    <w:lsdException w:name="Medium Shading 1 Accent 6" w:uiPriority="63"/>
-    <w:lsdException w:name="Medium Shading 2 Accent 6" w:uiPriority="64"/>
-    <w:lsdException w:name="Medium List 1 Accent 6" w:uiPriority="65"/>
-    <w:lsdException w:name="Medium List 2 Accent 6" w:uiPriority="66"/>
-    <w:lsdException w:name="Medium Grid 1 Accent 6" w:uiPriority="67"/>
-    <w:lsdException w:name="Medium Grid 2 Accent 6" w:uiPriority="68"/>
-    <w:lsdException w:name="Medium Grid 3 Accent 6" w:uiPriority="69"/>
-    <w:lsdException w:name="Dark List Accent 6" w:uiPriority="70"/>
-    <w:lsdException w:name="Colorful Shading Accent 6" w:uiPriority="71"/>
-    <w:lsdException w:name="Colorful List Accent 6" w:uiPriority="72"/>
-    <w:lsdException w:name="Colorful Grid Accent 6" w:uiPriority="73"/>
-    <w:lsdException w:name="Subtle Emphasis" w:uiPriority="19" w:qFormat="1"/>
-    <w:lsdException w:name="Intense Emphasis" w:uiPriority="21" w:qFormat="1"/>
-    <w:lsdException w:name="Subtle Reference" w:uiPriority="31" w:qFormat="1"/>
-    <w:lsdException w:name="Intense Reference" w:uiPriority="32" w:qFormat="1"/>
-    <w:lsdException w:name="Book Title" w:uiPriority="33" w:qFormat="1"/>
-    <w:lsdException w:name="Bibliography" w:semiHidden="1" w:uiPriority="37" w:unhideWhenUsed="1"/>
-    <w:lsdException w:name="TOC Heading" w:semiHidden="1" w:uiPriority="39" w:unhideWhenUsed="1" w:qFormat="1"/>
-    <w:lsdException w:name="Plain Table 1" w:uiPriority="41"/>
-    <w:lsdException w:name="Plain Table 2" w:uiPriority="42"/>
-    <w:lsdException w:name="Plain Table 3" w:uiPriority="43"/>
-    <w:lsdException w:name="Plain Table 4" w:uiPriority="44"/>
-    <w:lsdException w:name="Plain Table 5" w:uiPriority="45"/>
-    <w:lsdException w:name="Grid Table Light" w:uiPriority="40"/>
-    <w:lsdException w:name="Grid Table 1 Light" w:uiPriority="46"/>
-    <w:lsdException w:name="Grid Table 2" w:uiPriority="47"/>
-    <w:lsdException w:name="Grid Table 3" w:uiPriority="48"/>
-    <w:lsdException w:name="Grid Table 4" w:uiPriority="49"/>
-    <w:lsdException w:name="Grid Table 5 Dark" w:uiPriority="50"/>
-    <w:lsdException w:name="Grid Table 6 Colorful" w:uiPriority="51"/>
-    <w:lsdException w:name="Grid Table 7 Colorful" w:uiPriority="52"/>
-    <w:lsdException w:name="Grid Table 1 Light Accent 1" w:uiPriority="46"/>
-    <w:lsdException w:name="Grid Table 2 Accent 1" w:uiPriority="47"/>
-    <w:lsdException w:name="Grid Table 3 Accent 1" w:uiPriority="48"/>
-    <w:lsdException w:name="Grid Table 4 Accent 1" w:uiPriority="49"/>
-    <w:lsdException w:name="Grid Table 5 Dark Accent 1" w:uiPriority="50"/>
-    <w:lsdException w:name="Grid Table 6 Colorful Accent 1" w:uiPriority="51"/>
-    <w:lsdException w:name="Grid Table 7 Colorful Accent 1" w:uiPriority="52"/>
-    <w:lsdException w:name="Grid Table 1 Light Accent 2" w:uiPriority="46"/>
-    <w:lsdException w:name="Grid Table 2 Accent 2" w:uiPriority="47"/>
-    <w:lsdException w:name="Grid Table 3 Accent 2" w:uiPriority="48"/>
-    <w:lsdException w:name="Grid Table 4 Accent 2" w:uiPriority="49"/>
-    <w:lsdException w:name="Grid Table 5 Dark Accent 2" w:uiPriority="50"/>
-    <w:lsdException w:name="Grid Table 6 Colorful Accent 2" w:uiPriority="51"/>
-    <w:lsdException w:name="Grid Table 7 Colorful Accent 2" w:uiPriority="52"/>
-    <w:lsdException w:name="Grid Table 1 Light Accent 3" w:uiPriority="46"/>
-    <w:lsdException w:name="Grid Table 2 Accent 3" w:uiPriority="47"/>
-    <w:lsdException w:name="Grid Table 3 Accent 3" w:uiPriority="48"/>
-    <w:lsdException w:name="Grid Table 4 Accent 3" w:uiPriority="49"/>
-    <w:lsdException w:name="Grid Table 5 Dark Accent 3" w:uiPriority="50"/>
-    <w:lsdException w:name="Grid Table 6 Colorful Accent 3" w:uiPriority="51"/>
-    <w:lsdException w:name="Grid Table 7 Colorful Accent 3" w:uiPriority="52"/>
-    <w:lsdException w:name="Grid Table 1 Light Accent 4" w:uiPriority="46"/>
-    <w:lsdException w:name="Grid Table 2 Accent 4" w:uiPriority="47"/>
-    <w:lsdException w:name="Grid Table 3 Accent 4" w:uiPriority="48"/>
-    <w:lsdException w:name="Grid Table 4 Accent 4" w:uiPriority="49"/>
-    <w:lsdException w:name="Grid Table 5 Dark Accent 4" w:uiPriority="50"/>
-    <w:lsdException w:name="Grid Table 6 Colorful Accent 4" w:uiPriority="51"/>
-    <w:lsdException w:name="Grid Table 7 Colorful Accent 4" w:uiPriority="52"/>
-    <w:lsdException w:name="Grid Table 1 Light Accent 5" w:uiPriority="46"/>
-    <w:lsdException w:name="Grid Table 2 Accent 5" w:uiPriority="47"/>
-    <w:lsdException w:name="Grid Table 3 Accent 5" w:uiPriority="48"/>
-    <w:lsdException w:name="Grid Table 4 Accent 5" w:uiPriority="49"/>
-    <w:lsdException w:name="Grid Table 5 Dark Accent 5" w:uiPriority="50"/>
-    <w:lsdException w:name="Grid Table 6 Colorful Accent 5" w:uiPriority="51"/>
-    <w:lsdException w:name="Grid Table 7 Colorful Accent 5" w:uiPriority="52"/>
-    <w:lsdException w:name="Grid Table 1 Light Accent 6" w:uiPriority="46"/>
-    <w:lsdException w:name="Grid Table 2 Accent 6" w:uiPriority="47"/>
-    <w:lsdException w:name="Grid Table 3 Accent 6" w:uiPriority="48"/>
-    <w:lsdException w:name="Grid Table 4 Accent 6" w:uiPriority="49"/>
-    <w:lsdException w:name="Grid Table 5 Dark Accent 6" w:uiPriority="50"/>
-    <w:lsdException w:name="Grid Table 6 Colorful Accent 6" w:uiPriority="51"/>
-    <w:lsdException w:name="Grid Table 7 Colorful Accent 6" w:uiPriority="52"/>
-    <w:lsdException w:name="List Table 1 Light" w:uiPriority="46"/>
-    <w:lsdException w:name="List Table 2" w:uiPriority="47"/>
-    <w:lsdException w:name="List Table 3" w:uiPriority="48"/>
-    <w:lsdException w:name="List Table 4" w:uiPriority="49"/>
-    <w:lsdException w:name="List Table 5 Dark" w:uiPriority="50"/>
-    <w:lsdException w:name="List Table 6 Colorful" w:uiPriority="51"/>
-    <w:lsdException w:name="List Table 7 Colorful" w:uiPriority="52"/>
-    <w:lsdException w:name="List Table 1 Light Accent 1" w:uiPriority="46"/>
-    <w:lsdException w:name="List Table 2 Accent 1" w:uiPriority="47"/>
-    <w:lsdException w:name="List Table 3 Accent 1" w:uiPriority="48"/>
-    <w:lsdException w:name="List Table 4 Accent 1" w:uiPriority="49"/>
-    <w:lsdException w:name="List Table 5 Dark Accent 1" w:uiPriority="50"/>
-    <w:lsdException w:name="List Table 6 Colorful Accent 1" w:uiPriority="51"/>
-    <w:lsdException w:name="List Table 7 Colorful Accent 1" w:uiPriority="52"/>
-    <w:lsdException w:name="List Table 1 Light Accent 2" w:uiPriority="46"/>
-    <w:lsdException w:name="List Table 2 Accent 2" w:uiPriority="47"/>
-    <w:lsdException w:name="List Table 3 Accent 2" w:uiPriority="48"/>
-    <w:lsdException w:name="List Table 4 Accent 2" w:uiPriority="49"/>
-    <w:lsdException w:name="List Table 5 Dark Accent 2" w:uiPriority="50"/>
-    <w:lsdException w:name="List Table 6 Colorful Accent 2" w:uiPriority="51"/>
-    <w:lsdException w:name="List Table 7 Colorful Accent 2" w:uiPriority="52"/>
-    <w:lsdException w:name="List Table 1 Light Accent 3" w:uiPriority="46"/>
-    <w:lsdException w:name="List Table 2 Accent 3" w:uiPriority="47"/>
-    <w:lsdException w:name="List Table 3 Accent 3" w:uiPriority="48"/>
-    <w:lsdException w:name="List Table 4 Accent 3" w:uiPriority="49"/>
-    <w:lsdException w:name="List Table 5 Dark Accent 3" w:uiPriority="50"/>
-    <w:lsdException w:name="List Table 6 Colorful Accent 3" w:uiPriority="51"/>
-    <w:lsdException w:name="List Table 7 Colorful Accent 3" w:uiPriority="52"/>
-    <w:lsdException w:name="List Table 1 Light Accent 4" w:uiPriority="46"/>
-    <w:lsdException w:name="List Table 2 Accent 4" w:uiPriority="47"/>
-    <w:lsdException w:name="List Table 3 Accent 4" w:uiPriority="48"/>
-    <w:lsdException w:name="List Table 4 Accent 4" w:uiPriority="49"/>
-    <w:lsdException w:name="List Table 5 Dark Accent 4" w:uiPriority="50"/>
-    <w:lsdException w:name="List Table 6 Colorful Accent 4" w:uiPriority="51"/>
-    <w:lsdException w:name="List Table 7 Colorful Accent 4" w:uiPriority="52"/>
-    <w:lsdException w:name="List Table 1 Light Accent 5" w:uiPriority="46"/>
-    <w:lsdException w:name="List Table 2 Accent 5" w:uiPriority="47"/>
-    <w:lsdException w:name="List Table 3 Accent 5" w:uiPriority="48"/>
-    <w:lsdException w:name="List Table 4 Accent 5" w:uiPriority="49"/>
-    <w:lsdException w:name="List Table 5 Dark Accent 5" w:uiPriority="50"/>
-    <w:lsdException w:name="List Table 6 Colorful Accent 5" w:uiPriority="51"/>
-    <w:lsdException w:name="List Table 7 Colorful Accent 5" w:uiPriority="52"/>
-    <w:lsdException w:name="List Table 1 Light Accent 6" w:uiPriority="46"/>
-    <w:lsdException w:name="List Table 2 Accent 6" w:uiPriority="47"/>
-    <w:lsdException w:name="List Table 3 Accent 6" w:uiPriority="48"/>
-    <w:lsdException w:name="List Table 4 Accent 6" w:uiPriority="49"/>
-    <w:lsdException w:name="List Table 5 Dark Accent 6" w:uiPriority="50"/>
-    <w:lsdException w:name="List Table 6 Colorful Accent 6" w:uiPriority="51"/>
-    <w:lsdException w:name="List Table 7 Colorful Accent 6" w:uiPriority="52"/>
+  <w:latentStyles w:defLockedState="0" w:defUIPriority="99" w:defSemiHidden="1" w:defUnhideWhenUsed="1" w:defQFormat="0" w:count="267">
+    <w:lsdException w:name="Normal" w:semiHidden="0" w:uiPriority="0" w:unhideWhenUsed="0" w:qFormat="1"/>
+    <w:lsdException w:name="heading 1" w:semiHidden="0" w:uiPriority="9" w:unhideWhenUsed="0" w:qFormat="1"/>
+    <w:lsdException w:name="heading 2" w:uiPriority="9" w:qFormat="1"/>
+    <w:lsdException w:name="heading 3" w:uiPriority="9" w:qFormat="1"/>
+    <w:lsdException w:name="heading 4" w:uiPriority="9" w:qFormat="1"/>
+    <w:lsdException w:name="heading 5" w:uiPriority="9" w:qFormat="1"/>
+    <w:lsdException w:name="heading 6" w:uiPriority="9" w:qFormat="1"/>
+    <w:lsdException w:name="heading 7" w:uiPriority="9" w:qFormat="1"/>
+    <w:lsdException w:name="heading 8" w:uiPriority="9" w:qFormat="1"/>
+    <w:lsdException w:name="heading 9" w:uiPriority="9" w:qFormat="1"/>
+    <w:lsdException w:name="toc 1" w:uiPriority="39"/>
+    <w:lsdException w:name="toc 2" w:uiPriority="39"/>
+    <w:lsdException w:name="toc 3" w:uiPriority="39"/>
+    <w:lsdException w:name="toc 4" w:uiPriority="39"/>
+    <w:lsdException w:name="toc 5" w:uiPriority="39"/>
+    <w:lsdException w:name="toc 6" w:uiPriority="39"/>
+    <w:lsdException w:name="toc 7" w:uiPriority="39"/>
+    <w:lsdException w:name="toc 8" w:uiPriority="39"/>
+    <w:lsdException w:name="toc 9" w:uiPriority="39"/>
+    <w:lsdException w:name="caption" w:uiPriority="35" w:qFormat="1"/>
+    <w:lsdException w:name="Title" w:semiHidden="0" w:uiPriority="10" w:unhideWhenUsed="0" w:qFormat="1"/>
+    <w:lsdException w:name="Default Paragraph Font" w:uiPriority="1"/>
+    <w:lsdException w:name="Subtitle" w:semiHidden="0" w:uiPriority="11" w:unhideWhenUsed="0" w:qFormat="1"/>
+    <w:lsdException w:name="Strong" w:semiHidden="0" w:uiPriority="22" w:unhideWhenUsed="0" w:qFormat="1"/>
+    <w:lsdException w:name="Emphasis" w:semiHidden="0" w:uiPriority="20" w:unhideWhenUsed="0" w:qFormat="1"/>
+    <w:lsdException w:name="Table Grid" w:semiHidden="0" w:uiPriority="39" w:unhideWhenUsed="0"/>
+    <w:lsdException w:name="Placeholder Text" w:unhideWhenUsed="0"/>
+    <w:lsdException w:name="No Spacing" w:semiHidden="0" w:uiPriority="1" w:unhideWhenUsed="0" w:qFormat="1"/>
+    <w:lsdException w:name="Light Shading" w:semiHidden="0" w:uiPriority="60" w:unhideWhenUsed="0"/>
+    <w:lsdException w:name="Light List" w:semiHidden="0" w:uiPriority="61" w:unhideWhenUsed="0"/>
+    <w:lsdException w:name="Light Grid" w:semiHidden="0" w:uiPriority="62" w:unhideWhenUsed="0"/>
+    <w:lsdException w:name="Medium Shading 1" w:semiHidden="0" w:uiPriority="63" w:unhideWhenUsed="0"/>
+    <w:lsdException w:name="Medium Shading 2" w:semiHidden="0" w:uiPriority="64" w:unhideWhenUsed="0"/>
+    <w:lsdException w:name="Medium List 1" w:semiHidden="0" w:uiPriority="65" w:unhideWhenUsed="0"/>
+    <w:lsdException w:name="Medium List 2" w:semiHidden="0" w:uiPriority="66" w:unhideWhenUsed="0"/>
+    <w:lsdException w:name="Medium Grid 1" w:semiHidden="0" w:uiPriority="67" w:unhideWhenUsed="0"/>
+    <w:lsdException w:name="Medium Grid 2" w:semiHidden="0" w:uiPriority="68" w:unhideWhenUsed="0"/>
+    <w:lsdException w:name="Medium Grid 3" w:semiHidden="0" w:uiPriority="69" w:unhideWhenUsed="0"/>
+    <w:lsdException w:name="Dark List" w:semiHidden="0" w:uiPriority="70" w:unhideWhenUsed="0"/>
+    <w:lsdException w:name="Colorful Shading" w:semiHidden="0" w:uiPriority="71" w:unhideWhenUsed="0"/>
+    <w:lsdException w:name="Colorful List" w:semiHidden="0" w:uiPriority="72" w:unhideWhenUsed="0"/>
+    <w:lsdException w:name="Colorful Grid" w:semiHidden="0" w:uiPriority="73" w:unhideWhenUsed="0"/>
+    <w:lsdException w:name="Light Shading Accent 1" w:semiHidden="0" w:uiPriority="60" w:unhideWhenUsed="0"/>
+    <w:lsdException w:name="Light List Accent 1" w:semiHidden="0" w:uiPriority="61" w:unhideWhenUsed="0"/>
+    <w:lsdException w:name="Light Grid Accent 1" w:semiHidden="0" w:uiPriority="62" w:unhideWhenUsed="0"/>
+    <w:lsdException w:name="Medium Shading 1 Accent 1" w:semiHidden="0" w:uiPriority="63" w:unhideWhenUsed="0"/>
+    <w:lsdException w:name="Medium Shading 2 Accent 1" w:semiHidden="0" w:uiPriority="64" w:unhideWhenUsed="0"/>
+    <w:lsdException w:name="Medium List 1 Accent 1" w:semiHidden="0" w:uiPriority="65" w:unhideWhenUsed="0"/>
+    <w:lsdException w:name="Revision" w:unhideWhenUsed="0"/>
+    <w:lsdException w:name="List Paragraph" w:semiHidden="0" w:uiPriority="34" w:unhideWhenUsed="0" w:qFormat="1"/>
+    <w:lsdException w:name="Quote" w:semiHidden="0" w:uiPriority="29" w:unhideWhenUsed="0" w:qFormat="1"/>
+    <w:lsdException w:name="Intense Quote" w:semiHidden="0" w:uiPriority="30" w:unhideWhenUsed="0" w:qFormat="1"/>
+    <w:lsdException w:name="Medium List 2 Accent 1" w:semiHidden="0" w:uiPriority="66" w:unhideWhenUsed="0"/>
+    <w:lsdException w:name="Medium Grid 1 Accent 1" w:semiHidden="0" w:uiPriority="67" w:unhideWhenUsed="0"/>
+    <w:lsdException w:name="Medium Grid 2 Accent 1" w:semiHidden="0" w:uiPriority="68" w:unhideWhenUsed="0"/>
+    <w:lsdException w:name="Medium Grid 3 Accent 1" w:semiHidden="0" w:uiPriority="69" w:unhideWhenUsed="0"/>
+    <w:lsdException w:name="Dark List Accent 1" w:semiHidden="0" w:uiPriority="70" w:unhideWhenUsed="0"/>
+    <w:lsdException w:name="Colorful Shading Accent 1" w:semiHidden="0" w:uiPriority="71" w:unhideWhenUsed="0"/>
+    <w:lsdException w:name="Colorful List Accent 1" w:semiHidden="0" w:uiPriority="72" w:unhideWhenUsed="0"/>
+    <w:lsdException w:name="Colorful Grid Accent 1" w:semiHidden="0" w:uiPriority="73" w:unhideWhenUsed="0"/>
+    <w:lsdException w:name="Light Shading Accent 2" w:semiHidden="0" w:uiPriority="60" w:unhideWhenUsed="0"/>
+    <w:lsdException w:name="Light List Accent 2" w:semiHidden="0" w:uiPriority="61" w:unhideWhenUsed="0"/>
+    <w:lsdException w:name="Light Grid Accent 2" w:semiHidden="0" w:uiPriority="62" w:unhideWhenUsed="0"/>
+    <w:lsdException w:name="Medium Shading 1 Accent 2" w:semiHidden="0" w:uiPriority="63" w:unhideWhenUsed="0"/>
+    <w:lsdException w:name="Medium Shading 2 Accent 2" w:semiHidden="0" w:uiPriority="64" w:unhideWhenUsed="0"/>
+    <w:lsdException w:name="Medium List 1 Accent 2" w:semiHidden="0" w:uiPriority="65" w:unhideWhenUsed="0"/>
+    <w:lsdException w:name="Medium List 2 Accent 2" w:semiHidden="0" w:uiPriority="66" w:unhideWhenUsed="0"/>
+    <w:lsdException w:name="Medium Grid 1 Accent 2" w:semiHidden="0" w:uiPriority="67" w:unhideWhenUsed="0"/>
+    <w:lsdException w:name="Medium Grid 2 Accent 2" w:semiHidden="0" w:uiPriority="68" w:unhideWhenUsed="0"/>
+    <w:lsdException w:name="Medium Grid 3 Accent 2" w:semiHidden="0" w:uiPriority="69" w:unhideWhenUsed="0"/>
+    <w:lsdException w:name="Dark List Accent 2" w:semiHidden="0" w:uiPriority="70" w:unhideWhenUsed="0"/>
+    <w:lsdException w:name="Colorful Shading Accent 2" w:semiHidden="0" w:uiPriority="71" w:unhideWhenUsed="0"/>
+    <w:lsdException w:name="Colorful List Accent 2" w:semiHidden="0" w:uiPriority="72" w:unhideWhenUsed="0"/>
+    <w:lsdException w:name="Colorful Grid Accent 2" w:semiHidden="0" w:uiPriority="73" w:unhideWhenUsed="0"/>
+    <w:lsdException w:name="Light Shading Accent 3" w:semiHidden="0" w:uiPriority="60" w:unhideWhenUsed="0"/>
+    <w:lsdException w:name="Light List Accent 3" w:semiHidden="0" w:uiPriority="61" w:unhideWhenUsed="0"/>
+    <w:lsdException w:name="Light Grid Accent 3" w:semiHidden="0" w:uiPriority="62" w:unhideWhenUsed="0"/>
+    <w:lsdException w:name="Medium Shading 1 Accent 3" w:semiHidden="0" w:uiPriority="63" w:unhideWhenUsed="0"/>
+    <w:lsdException w:name="Medium Shading 2 Accent 3" w:semiHidden="0" w:uiPriority="64" w:unhideWhenUsed="0"/>
+    <w:lsdException w:name="Medium List 1 Accent 3" w:semiHidden="0" w:uiPriority="65" w:unhideWhenUsed="0"/>
+    <w:lsdException w:name="Medium List 2 Accent 3" w:semiHidden="0" w:uiPriority="66" w:unhideWhenUsed="0"/>
+    <w:lsdException w:name="Medium Grid 1 Accent 3" w:semiHidden="0" w:uiPriority="67" w:unhideWhenUsed="0"/>
+    <w:lsdException w:name="Medium Grid 2 Accent 3" w:semiHidden="0" w:uiPriority="68" w:unhideWhenUsed="0"/>
+    <w:lsdException w:name="Medium Grid 3 Accent 3" w:semiHidden="0" w:uiPriority="69" w:unhideWhenUsed="0"/>
+    <w:lsdException w:name="Dark List Accent 3" w:semiHidden="0" w:uiPriority="70" w:unhideWhenUsed="0"/>
+    <w:lsdException w:name="Colorful Shading Accent 3" w:semiHidden="0" w:uiPriority="71" w:unhideWhenUsed="0"/>
+    <w:lsdException w:name="Colorful List Accent 3" w:semiHidden="0" w:uiPriority="72" w:unhideWhenUsed="0"/>
+    <w:lsdException w:name="Colorful Grid Accent 3" w:semiHidden="0" w:uiPriority="73" w:unhideWhenUsed="0"/>
+    <w:lsdException w:name="Light Shading Accent 4" w:semiHidden="0" w:uiPriority="60" w:unhideWhenUsed="0"/>
+    <w:lsdException w:name="Light List Accent 4" w:semiHidden="0" w:uiPriority="61" w:unhideWhenUsed="0"/>
+    <w:lsdException w:name="Light Grid Accent 4" w:semiHidden="0" w:uiPriority="62" w:unhideWhenUsed="0"/>
+    <w:lsdException w:name="Medium Shading 1 Accent 4" w:semiHidden="0" w:uiPriority="63" w:unhideWhenUsed="0"/>
+    <w:lsdException w:name="Medium Shading 2 Accent 4" w:semiHidden="0" w:uiPriority="64" w:unhideWhenUsed="0"/>
+    <w:lsdException w:name="Medium List 1 Accent 4" w:semiHidden="0" w:uiPriority="65" w:unhideWhenUsed="0"/>
+    <w:lsdException w:name="Medium List 2 Accent 4" w:semiHidden="0" w:uiPriority="66" w:unhideWhenUsed="0"/>
+    <w:lsdException w:name="Medium Grid 1 Accent 4" w:semiHidden="0" w:uiPriority="67" w:unhideWhenUsed="0"/>
+    <w:lsdException w:name="Medium Grid 2 Accent 4" w:semiHidden="0" w:uiPriority="68" w:unhideWhenUsed="0"/>
+    <w:lsdException w:name="Medium Grid 3 Accent 4" w:semiHidden="0" w:uiPriority="69" w:unhideWhenUsed="0"/>
+    <w:lsdException w:name="Dark List Accent 4" w:semiHidden="0" w:uiPriority="70" w:unhideWhenUsed="0"/>
+    <w:lsdException w:name="Colorful Shading Accent 4" w:semiHidden="0" w:uiPriority="71" w:unhideWhenUsed="0"/>
+    <w:lsdException w:name="Colorful List Accent 4" w:semiHidden="0" w:uiPriority="72" w:unhideWhenUsed="0"/>
+    <w:lsdException w:name="Colorful Grid Accent 4" w:semiHidden="0" w:uiPriority="73" w:unhideWhenUsed="0"/>
+    <w:lsdException w:name="Light Shading Accent 5" w:semiHidden="0" w:uiPriority="60" w:unhideWhenUsed="0"/>
+    <w:lsdException w:name="Light List Accent 5" w:semiHidden="0" w:uiPriority="61" w:unhideWhenUsed="0"/>
+    <w:lsdException w:name="Light Grid Accent 5" w:semiHidden="0" w:uiPriority="62" w:unhideWhenUsed="0"/>
+    <w:lsdException w:name="Medium Shading 1 Accent 5" w:semiHidden="0" w:uiPriority="63" w:unhideWhenUsed="0"/>
+    <w:lsdException w:name="Medium Shading 2 Accent 5" w:semiHidden="0" w:uiPriority="64" w:unhideWhenUsed="0"/>
+    <w:lsdException w:name="Medium List 1 Accent 5" w:semiHidden="0" w:uiPriority="65" w:unhideWhenUsed="0"/>
+    <w:lsdException w:name="Medium List 2 Accent 5" w:semiHidden="0" w:uiPriority="66" w:unhideWhenUsed="0"/>
+    <w:lsdException w:name="Medium Grid 1 Accent 5" w:semiHidden="0" w:uiPriority="67" w:unhideWhenUsed="0"/>
+    <w:lsdException w:name="Medium Grid 2 Accent 5" w:semiHidden="0" w:uiPriority="68" w:unhideWhenUsed="0"/>
+    <w:lsdException w:name="Medium Grid 3 Accent 5" w:semiHidden="0" w:uiPriority="69" w:unhideWhenUsed="0"/>
+    <w:lsdException w:name="Dark List Accent 5" w:semiHidden="0" w:uiPriority="70" w:unhideWhenUsed="0"/>
+    <w:lsdException w:name="Colorful Shading Accent 5" w:semiHidden="0" w:uiPriority="71" w:unhideWhenUsed="0"/>
+    <w:lsdException w:name="Colorful List Accent 5" w:semiHidden="0" w:uiPriority="72" w:unhideWhenUsed="0"/>
+    <w:lsdException w:name="Colorful Grid Accent 5" w:semiHidden="0" w:uiPriority="73" w:unhideWhenUsed="0"/>
+    <w:lsdException w:name="Light Shading Accent 6" w:semiHidden="0" w:uiPriority="60" w:unhideWhenUsed="0"/>
+    <w:lsdException w:name="Light List Accent 6" w:semiHidden="0" w:uiPriority="61" w:unhideWhenUsed="0"/>
+    <w:lsdException w:name="Light Grid Accent 6" w:semiHidden="0" w:uiPriority="62" w:unhideWhenUsed="0"/>
+    <w:lsdException w:name="Medium Shading 1 Accent 6" w:semiHidden="0" w:uiPriority="63" w:unhideWhenUsed="0"/>
+    <w:lsdException w:name="Medium Shading 2 Accent 6" w:semiHidden="0" w:uiPriority="64" w:unhideWhenUsed="0"/>
+    <w:lsdException w:name="Medium List 1 Accent 6" w:semiHidden="0" w:uiPriority="65" w:unhideWhenUsed="0"/>
+    <w:lsdException w:name="Medium List 2 Accent 6" w:semiHidden="0" w:uiPriority="66" w:unhideWhenUsed="0"/>
+    <w:lsdException w:name="Medium Grid 1 Accent 6" w:semiHidden="0" w:uiPriority="67" w:unhideWhenUsed="0"/>
+    <w:lsdException w:name="Medium Grid 2 Accent 6" w:semiHidden="0" w:uiPriority="68" w:unhideWhenUsed="0"/>
+    <w:lsdException w:name="Medium Grid 3 Accent 6" w:semiHidden="0" w:uiPriority="69" w:unhideWhenUsed="0"/>
+    <w:lsdException w:name="Dark List Accent 6" w:semiHidden="0" w:uiPriority="70" w:unhideWhenUsed="0"/>
+    <w:lsdException w:name="Colorful Shading Accent 6" w:semiHidden="0" w:uiPriority="71" w:unhideWhenUsed="0"/>
+    <w:lsdException w:name="Colorful List Accent 6" w:semiHidden="0" w:uiPriority="72" w:unhideWhenUsed="0"/>
+    <w:lsdException w:name="Colorful Grid Accent 6" w:semiHidden="0" w:uiPriority="73" w:unhideWhenUsed="0"/>
+    <w:lsdException w:name="Subtle Emphasis" w:semiHidden="0" w:uiPriority="19" w:unhideWhenUsed="0" w:qFormat="1"/>
+    <w:lsdException w:name="Intense Emphasis" w:semiHidden="0" w:uiPriority="21" w:unhideWhenUsed="0" w:qFormat="1"/>
+    <w:lsdException w:name="Subtle Reference" w:semiHidden="0" w:uiPriority="31" w:unhideWhenUsed="0" w:qFormat="1"/>
+    <w:lsdException w:name="Intense Reference" w:semiHidden="0" w:uiPriority="32" w:unhideWhenUsed="0" w:qFormat="1"/>
+    <w:lsdException w:name="Book Title" w:semiHidden="0" w:uiPriority="33" w:unhideWhenUsed="0" w:qFormat="1"/>
+    <w:lsdException w:name="Bibliography" w:uiPriority="37"/>
+    <w:lsdException w:name="TOC Heading" w:uiPriority="39" w:qFormat="1"/>
+  </w:latentStyles>
+  <w:style w:type="paragraph" w:default="1" w:styleId="Normal">
+    <w:name w:val="Normal"/>
+    <w:qFormat/>
+  </w:style>
+  <w:style w:type="character" w:default="1" w:styleId="DefaultParagraphFont">
+    <w:name w:val="Default Paragraph Font"/>
+    <w:uiPriority w:val="1"/>
+    <w:semiHidden/>
+    <w:unhideWhenUsed/>
+  </w:style>
+  <w:style w:type="table" w:default="1" w:styleId="TableNormal">
+    <w:name w:val="Normal Table"/>
+    <w:uiPriority w:val="99"/>
+    <w:semiHidden/>
+    <w:unhideWhenUsed/>
+    <w:tblPr>
+      <w:tblInd w:w="0" w:type="dxa"/>
+      <w:tblCellMar>
+        <w:top w:w="0" w:type="dxa"/>
+        <w:left w:w="108" w:type="dxa"/>
+        <w:bottom w:w="0" w:type="dxa"/>
+        <w:right w:w="108" w:type="dxa"/>
+      </w:tblCellMar>
+    </w:tblPr>
+  </w:style>
+  <w:style w:type="numbering" w:default="1" w:styleId="NoList">
+    <w:name w:val="No List"/>
+    <w:uiPriority w:val="99"/>
+    <w:semiHidden/>
+    <w:unhideWhenUsed/>
+  </w:style>
+</w:styles>
+</file>
+
+<file path=word/stylesWithEffects.xml><?xml version="1.0" encoding="utf-8"?>
+<w:styles xmlns:wpc="http://schemas.microsoft.com/office/word/2010/wordprocessingCanvas" xmlns:mc="http://schemas.openxmlformats.org/markup-compatibility/2006" xmlns:o="urn:schemas-microsoft-com:office:office" xmlns:r="http://schemas.openxmlformats.org/officeDocument/2006/relationships" xmlns:m="http://schemas.openxmlformats.org/officeDocument/2006/math" xmlns:v="urn:schemas-microsoft-com:vml" xmlns:wp14="http://schemas.microsoft.com/office/word/2010/wordprocessingDrawing" xmlns:wp="http://schemas.openxmlformats.org/drawingml/2006/wordprocessingDrawing" xmlns:w10="urn:schemas-microsoft-com:office:word" xmlns:w="http://schemas.openxmlformats.org/wordprocessingml/2006/main" xmlns:w14="http://schemas.microsoft.com/office/word/2010/wordml" xmlns:wpg="http://schemas.microsoft.com/office/word/2010/wordprocessingGroup" xmlns:wpi="http://schemas.microsoft.com/office/word/2010/wordprocessingInk" xmlns:wne="http://schemas.microsoft.com/office/word/2006/wordml" xmlns:wps="http://schemas.microsoft.com/office/word/2010/wordprocessingShape" mc:Ignorable="w14 wp14">
+  <w:docDefaults>
+    <w:rPrDefault>
+      <w:rPr>
+        <w:rFonts w:asciiTheme="minorHAnsi" w:eastAsiaTheme="minorHAnsi" w:hAnsiTheme="minorHAnsi" w:cstheme="minorBidi"/>
+        <w:sz w:val="22"/>
+        <w:szCs w:val="22"/>
+        <w:lang w:val="en-US" w:eastAsia="en-US" w:bidi="ar-SA"/>
+      </w:rPr>
+    </w:rPrDefault>
+    <w:pPrDefault>
+      <w:pPr>
+        <w:spacing w:after="160" w:line="259" w:lineRule="auto"/>
+      </w:pPr>
+    </w:pPrDefault>
+  </w:docDefaults>
+  <w:latentStyles w:defLockedState="0" w:defUIPriority="99" w:defSemiHidden="1" w:defUnhideWhenUsed="1" w:defQFormat="0" w:count="267">
+    <w:lsdException w:name="Normal" w:semiHidden="0" w:uiPriority="0" w:unhideWhenUsed="0" w:qFormat="1"/>
+    <w:lsdException w:name="heading 1" w:semiHidden="0" w:uiPriority="9" w:unhideWhenUsed="0" w:qFormat="1"/>
+    <w:lsdException w:name="heading 2" w:uiPriority="9" w:qFormat="1"/>
+    <w:lsdException w:name="heading 3" w:uiPriority="9" w:qFormat="1"/>
+    <w:lsdException w:name="heading 4" w:uiPriority="9" w:qFormat="1"/>
+    <w:lsdException w:name="heading 5" w:uiPriority="9" w:qFormat="1"/>
+    <w:lsdException w:name="heading 6" w:uiPriority="9" w:qFormat="1"/>
+    <w:lsdException w:name="heading 7" w:uiPriority="9" w:qFormat="1"/>
+    <w:lsdException w:name="heading 8" w:uiPriority="9" w:qFormat="1"/>
+    <w:lsdException w:name="heading 9" w:uiPriority="9" w:qFormat="1"/>
+    <w:lsdException w:name="toc 1" w:uiPriority="39"/>
+    <w:lsdException w:name="toc 2" w:uiPriority="39"/>
+    <w:lsdException w:name="toc 3" w:uiPriority="39"/>
+    <w:lsdException w:name="toc 4" w:uiPriority="39"/>
+    <w:lsdException w:name="toc 5" w:uiPriority="39"/>
+    <w:lsdException w:name="toc 6" w:uiPriority="39"/>
+    <w:lsdException w:name="toc 7" w:uiPriority="39"/>
+    <w:lsdException w:name="toc 8" w:uiPriority="39"/>
+    <w:lsdException w:name="toc 9" w:uiPriority="39"/>
+    <w:lsdException w:name="caption" w:uiPriority="35" w:qFormat="1"/>
+    <w:lsdException w:name="Title" w:semiHidden="0" w:uiPriority="10" w:unhideWhenUsed="0" w:qFormat="1"/>
+    <w:lsdException w:name="Default Paragraph Font" w:uiPriority="1"/>
+    <w:lsdException w:name="Subtitle" w:semiHidden="0" w:uiPriority="11" w:unhideWhenUsed="0" w:qFormat="1"/>
+    <w:lsdException w:name="Strong" w:semiHidden="0" w:uiPriority="22" w:unhideWhenUsed="0" w:qFormat="1"/>
+    <w:lsdException w:name="Emphasis" w:semiHidden="0" w:uiPriority="20" w:unhideWhenUsed="0" w:qFormat="1"/>
+    <w:lsdException w:name="Table Grid" w:semiHidden="0" w:uiPriority="39" w:unhideWhenUsed="0"/>
+    <w:lsdException w:name="Placeholder Text" w:unhideWhenUsed="0"/>
+    <w:lsdException w:name="No Spacing" w:semiHidden="0" w:uiPriority="1" w:unhideWhenUsed="0" w:qFormat="1"/>
+    <w:lsdException w:name="Light Shading" w:semiHidden="0" w:uiPriority="60" w:unhideWhenUsed="0"/>
+    <w:lsdException w:name="Light List" w:semiHidden="0" w:uiPriority="61" w:unhideWhenUsed="0"/>
+    <w:lsdException w:name="Light Grid" w:semiHidden="0" w:uiPriority="62" w:unhideWhenUsed="0"/>
+    <w:lsdException w:name="Medium Shading 1" w:semiHidden="0" w:uiPriority="63" w:unhideWhenUsed="0"/>
+    <w:lsdException w:name="Medium Shading 2" w:semiHidden="0" w:uiPriority="64" w:unhideWhenUsed="0"/>
+    <w:lsdException w:name="Medium List 1" w:semiHidden="0" w:uiPriority="65" w:unhideWhenUsed="0"/>
+    <w:lsdException w:name="Medium List 2" w:semiHidden="0" w:uiPriority="66" w:unhideWhenUsed="0"/>
+    <w:lsdException w:name="Medium Grid 1" w:semiHidden="0" w:uiPriority="67" w:unhideWhenUsed="0"/>
+    <w:lsdException w:name="Medium Grid 2" w:semiHidden="0" w:uiPriority="68" w:unhideWhenUsed="0"/>
+    <w:lsdException w:name="Medium Grid 3" w:semiHidden="0" w:uiPriority="69" w:unhideWhenUsed="0"/>
+    <w:lsdException w:name="Dark List" w:semiHidden="0" w:uiPriority="70" w:unhideWhenUsed="0"/>
+    <w:lsdException w:name="Colorful Shading" w:semiHidden="0" w:uiPriority="71" w:unhideWhenUsed="0"/>
+    <w:lsdException w:name="Colorful List" w:semiHidden="0" w:uiPriority="72" w:unhideWhenUsed="0"/>
+    <w:lsdException w:name="Colorful Grid" w:semiHidden="0" w:uiPriority="73" w:unhideWhenUsed="0"/>
+    <w:lsdException w:name="Light Shading Accent 1" w:semiHidden="0" w:uiPriority="60" w:unhideWhenUsed="0"/>
+    <w:lsdException w:name="Light List Accent 1" w:semiHidden="0" w:uiPriority="61" w:unhideWhenUsed="0"/>
+    <w:lsdException w:name="Light Grid Accent 1" w:semiHidden="0" w:uiPriority="62" w:unhideWhenUsed="0"/>
+    <w:lsdException w:name="Medium Shading 1 Accent 1" w:semiHidden="0" w:uiPriority="63" w:unhideWhenUsed="0"/>
+    <w:lsdException w:name="Medium Shading 2 Accent 1" w:semiHidden="0" w:uiPriority="64" w:unhideWhenUsed="0"/>
+    <w:lsdException w:name="Medium List 1 Accent 1" w:semiHidden="0" w:uiPriority="65" w:unhideWhenUsed="0"/>
+    <w:lsdException w:name="Revision" w:unhideWhenUsed="0"/>
+    <w:lsdException w:name="List Paragraph" w:semiHidden="0" w:uiPriority="34" w:unhideWhenUsed="0" w:qFormat="1"/>
+    <w:lsdException w:name="Quote" w:semiHidden="0" w:uiPriority="29" w:unhideWhenUsed="0" w:qFormat="1"/>
+    <w:lsdException w:name="Intense Quote" w:semiHidden="0" w:uiPriority="30" w:unhideWhenUsed="0" w:qFormat="1"/>
+    <w:lsdException w:name="Medium List 2 Accent 1" w:semiHidden="0" w:uiPriority="66" w:unhideWhenUsed="0"/>
+    <w:lsdException w:name="Medium Grid 1 Accent 1" w:semiHidden="0" w:uiPriority="67" w:unhideWhenUsed="0"/>
+    <w:lsdException w:name="Medium Grid 2 Accent 1" w:semiHidden="0" w:uiPriority="68" w:unhideWhenUsed="0"/>
+    <w:lsdException w:name="Medium Grid 3 Accent 1" w:semiHidden="0" w:uiPriority="69" w:unhideWhenUsed="0"/>
+    <w:lsdException w:name="Dark List Accent 1" w:semiHidden="0" w:uiPriority="70" w:unhideWhenUsed="0"/>
+    <w:lsdException w:name="Colorful Shading Accent 1" w:semiHidden="0" w:uiPriority="71" w:unhideWhenUsed="0"/>
+    <w:lsdException w:name="Colorful List Accent 1" w:semiHidden="0" w:uiPriority="72" w:unhideWhenUsed="0"/>
+    <w:lsdException w:name="Colorful Grid Accent 1" w:semiHidden="0" w:uiPriority="73" w:unhideWhenUsed="0"/>
+    <w:lsdException w:name="Light Shading Accent 2" w:semiHidden="0" w:uiPriority="60" w:unhideWhenUsed="0"/>
+    <w:lsdException w:name="Light List Accent 2" w:semiHidden="0" w:uiPriority="61" w:unhideWhenUsed="0"/>
+    <w:lsdException w:name="Light Grid Accent 2" w:semiHidden="0" w:uiPriority="62" w:unhideWhenUsed="0"/>
+    <w:lsdException w:name="Medium Shading 1 Accent 2" w:semiHidden="0" w:uiPriority="63" w:unhideWhenUsed="0"/>
+    <w:lsdException w:name="Medium Shading 2 Accent 2" w:semiHidden="0" w:uiPriority="64" w:unhideWhenUsed="0"/>
+    <w:lsdException w:name="Medium List 1 Accent 2" w:semiHidden="0" w:uiPriority="65" w:unhideWhenUsed="0"/>
+    <w:lsdException w:name="Medium List 2 Accent 2" w:semiHidden="0" w:uiPriority="66" w:unhideWhenUsed="0"/>
+    <w:lsdException w:name="Medium Grid 1 Accent 2" w:semiHidden="0" w:uiPriority="67" w:unhideWhenUsed="0"/>
+    <w:lsdException w:name="Medium Grid 2 Accent 2" w:semiHidden="0" w:uiPriority="68" w:unhideWhenUsed="0"/>
+    <w:lsdException w:name="Medium Grid 3 Accent 2" w:semiHidden="0" w:uiPriority="69" w:unhideWhenUsed="0"/>
+    <w:lsdException w:name="Dark List Accent 2" w:semiHidden="0" w:uiPriority="70" w:unhideWhenUsed="0"/>
+    <w:lsdException w:name="Colorful Shading Accent 2" w:semiHidden="0" w:uiPriority="71" w:unhideWhenUsed="0"/>
+    <w:lsdException w:name="Colorful List Accent 2" w:semiHidden="0" w:uiPriority="72" w:unhideWhenUsed="0"/>
+    <w:lsdException w:name="Colorful Grid Accent 2" w:semiHidden="0" w:uiPriority="73" w:unhideWhenUsed="0"/>
+    <w:lsdException w:name="Light Shading Accent 3" w:semiHidden="0" w:uiPriority="60" w:unhideWhenUsed="0"/>
+    <w:lsdException w:name="Light List Accent 3" w:semiHidden="0" w:uiPriority="61" w:unhideWhenUsed="0"/>
+    <w:lsdException w:name="Light Grid Accent 3" w:semiHidden="0" w:uiPriority="62" w:unhideWhenUsed="0"/>
+    <w:lsdException w:name="Medium Shading 1 Accent 3" w:semiHidden="0" w:uiPriority="63" w:unhideWhenUsed="0"/>
+    <w:lsdException w:name="Medium Shading 2 Accent 3" w:semiHidden="0" w:uiPriority="64" w:unhideWhenUsed="0"/>
+    <w:lsdException w:name="Medium List 1 Accent 3" w:semiHidden="0" w:uiPriority="65" w:unhideWhenUsed="0"/>
+    <w:lsdException w:name="Medium List 2 Accent 3" w:semiHidden="0" w:uiPriority="66" w:unhideWhenUsed="0"/>
+    <w:lsdException w:name="Medium Grid 1 Accent 3" w:semiHidden="0" w:uiPriority="67" w:unhideWhenUsed="0"/>
+    <w:lsdException w:name="Medium Grid 2 Accent 3" w:semiHidden="0" w:uiPriority="68" w:unhideWhenUsed="0"/>
+    <w:lsdException w:name="Medium Grid 3 Accent 3" w:semiHidden="0" w:uiPriority="69" w:unhideWhenUsed="0"/>
+    <w:lsdException w:name="Dark List Accent 3" w:semiHidden="0" w:uiPriority="70" w:unhideWhenUsed="0"/>
+    <w:lsdException w:name="Colorful Shading Accent 3" w:semiHidden="0" w:uiPriority="71" w:unhideWhenUsed="0"/>
+    <w:lsdException w:name="Colorful List Accent 3" w:semiHidden="0" w:uiPriority="72" w:unhideWhenUsed="0"/>
+    <w:lsdException w:name="Colorful Grid Accent 3" w:semiHidden="0" w:uiPriority="73" w:unhideWhenUsed="0"/>
+    <w:lsdException w:name="Light Shading Accent 4" w:semiHidden="0" w:uiPriority="60" w:unhideWhenUsed="0"/>
+    <w:lsdException w:name="Light List Accent 4" w:semiHidden="0" w:uiPriority="61" w:unhideWhenUsed="0"/>
+    <w:lsdException w:name="Light Grid Accent 4" w:semiHidden="0" w:uiPriority="62" w:unhideWhenUsed="0"/>
+    <w:lsdException w:name="Medium Shading 1 Accent 4" w:semiHidden="0" w:uiPriority="63" w:unhideWhenUsed="0"/>
+    <w:lsdException w:name="Medium Shading 2 Accent 4" w:semiHidden="0" w:uiPriority="64" w:unhideWhenUsed="0"/>
+    <w:lsdException w:name="Medium List 1 Accent 4" w:semiHidden="0" w:uiPriority="65" w:unhideWhenUsed="0"/>
+    <w:lsdException w:name="Medium List 2 Accent 4" w:semiHidden="0" w:uiPriority="66" w:unhideWhenUsed="0"/>
+    <w:lsdException w:name="Medium Grid 1 Accent 4" w:semiHidden="0" w:uiPriority="67" w:unhideWhenUsed="0"/>
+    <w:lsdException w:name="Medium Grid 2 Accent 4" w:semiHidden="0" w:uiPriority="68" w:unhideWhenUsed="0"/>
+    <w:lsdException w:name="Medium Grid 3 Accent 4" w:semiHidden="0" w:uiPriority="69" w:unhideWhenUsed="0"/>
+    <w:lsdException w:name="Dark List Accent 4" w:semiHidden="0" w:uiPriority="70" w:unhideWhenUsed="0"/>
+    <w:lsdException w:name="Colorful Shading Accent 4" w:semiHidden="0" w:uiPriority="71" w:unhideWhenUsed="0"/>
+    <w:lsdException w:name="Colorful List Accent 4" w:semiHidden="0" w:uiPriority="72" w:unhideWhenUsed="0"/>
+    <w:lsdException w:name="Colorful Grid Accent 4" w:semiHidden="0" w:uiPriority="73" w:unhideWhenUsed="0"/>
+    <w:lsdException w:name="Light Shading Accent 5" w:semiHidden="0" w:uiPriority="60" w:unhideWhenUsed="0"/>
+    <w:lsdException w:name="Light List Accent 5" w:semiHidden="0" w:uiPriority="61" w:unhideWhenUsed="0"/>
+    <w:lsdException w:name="Light Grid Accent 5" w:semiHidden="0" w:uiPriority="62" w:unhideWhenUsed="0"/>
+    <w:lsdException w:name="Medium Shading 1 Accent 5" w:semiHidden="0" w:uiPriority="63" w:unhideWhenUsed="0"/>
+    <w:lsdException w:name="Medium Shading 2 Accent 5" w:semiHidden="0" w:uiPriority="64" w:unhideWhenUsed="0"/>
+    <w:lsdException w:name="Medium List 1 Accent 5" w:semiHidden="0" w:uiPriority="65" w:unhideWhenUsed="0"/>
+    <w:lsdException w:name="Medium List 2 Accent 5" w:semiHidden="0" w:uiPriority="66" w:unhideWhenUsed="0"/>
+    <w:lsdException w:name="Medium Grid 1 Accent 5" w:semiHidden="0" w:uiPriority="67" w:unhideWhenUsed="0"/>
+    <w:lsdException w:name="Medium Grid 2 Accent 5" w:semiHidden="0" w:uiPriority="68" w:unhideWhenUsed="0"/>
+    <w:lsdException w:name="Medium Grid 3 Accent 5" w:semiHidden="0" w:uiPriority="69" w:unhideWhenUsed="0"/>
+    <w:lsdException w:name="Dark List Accent 5" w:semiHidden="0" w:uiPriority="70" w:unhideWhenUsed="0"/>
+    <w:lsdException w:name="Colorful Shading Accent 5" w:semiHidden="0" w:uiPriority="71" w:unhideWhenUsed="0"/>
+    <w:lsdException w:name="Colorful List Accent 5" w:semiHidden="0" w:uiPriority="72" w:unhideWhenUsed="0"/>
+    <w:lsdException w:name="Colorful Grid Accent 5" w:semiHidden="0" w:uiPriority="73" w:unhideWhenUsed="0"/>
+    <w:lsdException w:name="Light Shading Accent 6" w:semiHidden="0" w:uiPriority="60" w:unhideWhenUsed="0"/>
+    <w:lsdException w:name="Light List Accent 6" w:semiHidden="0" w:uiPriority="61" w:unhideWhenUsed="0"/>
+    <w:lsdException w:name="Light Grid Accent 6" w:semiHidden="0" w:uiPriority="62" w:unhideWhenUsed="0"/>
+    <w:lsdException w:name="Medium Shading 1 Accent 6" w:semiHidden="0" w:uiPriority="63" w:unhideWhenUsed="0"/>
+    <w:lsdException w:name="Medium Shading 2 Accent 6" w:semiHidden="0" w:uiPriority="64" w:unhideWhenUsed="0"/>
+    <w:lsdException w:name="Medium List 1 Accent 6" w:semiHidden="0" w:uiPriority="65" w:unhideWhenUsed="0"/>
+    <w:lsdException w:name="Medium List 2 Accent 6" w:semiHidden="0" w:uiPriority="66" w:unhideWhenUsed="0"/>
+    <w:lsdException w:name="Medium Grid 1 Accent 6" w:semiHidden="0" w:uiPriority="67" w:unhideWhenUsed="0"/>
+    <w:lsdException w:name="Medium Grid 2 Accent 6" w:semiHidden="0" w:uiPriority="68" w:unhideWhenUsed="0"/>
+    <w:lsdException w:name="Medium Grid 3 Accent 6" w:semiHidden="0" w:uiPriority="69" w:unhideWhenUsed="0"/>
+    <w:lsdException w:name="Dark List Accent 6" w:semiHidden="0" w:uiPriority="70" w:unhideWhenUsed="0"/>
+    <w:lsdException w:name="Colorful Shading Accent 6" w:semiHidden="0" w:uiPriority="71" w:unhideWhenUsed="0"/>
+    <w:lsdException w:name="Colorful List Accent 6" w:semiHidden="0" w:uiPriority="72" w:unhideWhenUsed="0"/>
+    <w:lsdException w:name="Colorful Grid Accent 6" w:semiHidden="0" w:uiPriority="73" w:unhideWhenUsed="0"/>
+    <w:lsdException w:name="Subtle Emphasis" w:semiHidden="0" w:uiPriority="19" w:unhideWhenUsed="0" w:qFormat="1"/>
+    <w:lsdException w:name="Intense Emphasis" w:semiHidden="0" w:uiPriority="21" w:unhideWhenUsed="0" w:qFormat="1"/>
+    <w:lsdException w:name="Subtle Reference" w:semiHidden="0" w:uiPriority="31" w:unhideWhenUsed="0" w:qFormat="1"/>
+    <w:lsdException w:name="Intense Reference" w:semiHidden="0" w:uiPriority="32" w:unhideWhenUsed="0" w:qFormat="1"/>
+    <w:lsdException w:name="Book Title" w:semiHidden="0" w:uiPriority="33" w:unhideWhenUsed="0" w:qFormat="1"/>
+    <w:lsdException w:name="Bibliography" w:uiPriority="37"/>
+    <w:lsdException w:name="TOC Heading" w:uiPriority="39" w:qFormat="1"/>
   </w:latentStyles>
   <w:style w:type="paragraph" w:default="1" w:styleId="Normal">
     <w:name w:val="Normal"/>
@@ -8019,7 +7971,7 @@
     </a:clrScheme>
     <a:fontScheme name="Office">
       <a:majorFont>
-        <a:latin typeface="Calibri Light" panose="020F0302020204030204"/>
+        <a:latin typeface="Calibri Light"/>
         <a:ea typeface=""/>
         <a:cs typeface=""/>
         <a:font script="Jpan" typeface="ＭＳ ゴシック"/>
@@ -8054,7 +8006,7 @@
         <a:font script="Geor" typeface="Sylfaen"/>
       </a:majorFont>
       <a:minorFont>
-        <a:latin typeface="Calibri" panose="020F0502020204030204"/>
+        <a:latin typeface="Calibri"/>
         <a:ea typeface=""/>
         <a:cs typeface=""/>
         <a:font script="Jpan" typeface="ＭＳ 明朝"/>
@@ -8231,7 +8183,7 @@
   <a:extraClrSchemeLst/>
   <a:extLst>
     <a:ext uri="{05A4C25C-085E-4340-85A3-A5531E510DB2}">
-      <thm15:themeFamily xmlns:thm15="http://schemas.microsoft.com/office/thememl/2012/main" name="Office Theme" id="{62F939B6-93AF-4DB8-9C6B-D6C7DFDC589F}" vid="{4A3C46E8-61CC-4603-A589-7422A47A8E4A}"/>
+      <thm15:themeFamily xmlns:thm15="http://schemas.microsoft.com/office/thememl/2012/main" xmlns="" name="Office Theme" id="{62F939B6-93AF-4DB8-9C6B-D6C7DFDC589F}" vid="{4A3C46E8-61CC-4603-A589-7422A47A8E4A}"/>
     </a:ext>
   </a:extLst>
 </a:theme>

</xml_diff>